<commit_message>
se genera la actualizacion sobre lo sucedido en la primera semana
</commit_message>
<xml_diff>
--- a/programar vida.docx
+++ b/programar vida.docx
@@ -122,13 +122,54 @@
       <w:pPr>
         <w:jc w:val="both"/>
         <w:rPr>
-          <w:b/>
-          <w:bCs/>
-          <w:sz w:val="36"/>
-          <w:szCs w:val="36"/>
-          <w:lang w:val="es-MX"/>
-        </w:rPr>
-      </w:pPr>
+          <w:rFonts w:ascii="Arial" w:hAnsi="Arial" w:cs="Arial"/>
+          <w:b/>
+          <w:bCs/>
+          <w:sz w:val="24"/>
+          <w:szCs w:val="24"/>
+          <w:lang w:val="es-MX"/>
+        </w:rPr>
+      </w:pPr>
+      <w:r>
+        <w:rPr>
+          <w:rFonts w:ascii="Arial" w:hAnsi="Arial" w:cs="Arial"/>
+          <w:b/>
+          <w:bCs/>
+          <w:sz w:val="24"/>
+          <w:szCs w:val="24"/>
+          <w:lang w:val="es-MX"/>
+        </w:rPr>
+        <w:t>Lunes 13/02/2023</w:t>
+      </w:r>
+    </w:p>
+    <w:p>
+      <w:pPr>
+        <w:jc w:val="both"/>
+        <w:rPr>
+          <w:rFonts w:ascii="Arial" w:hAnsi="Arial" w:cs="Arial"/>
+          <w:sz w:val="24"/>
+          <w:szCs w:val="24"/>
+          <w:lang w:val="es-MX"/>
+        </w:rPr>
+      </w:pPr>
+      <w:r>
+        <w:rPr>
+          <w:rFonts w:ascii="Arial" w:hAnsi="Arial" w:cs="Arial"/>
+          <w:sz w:val="24"/>
+          <w:szCs w:val="24"/>
+          <w:lang w:val="es-MX"/>
+        </w:rPr>
+        <w:t>El lunes no se presentaron cambios en mi rutina semanal por lo cual no se presentó actualización</w:t>
+      </w:r>
+      <w:r>
+        <w:rPr>
+          <w:rFonts w:ascii="Arial" w:hAnsi="Arial" w:cs="Arial"/>
+          <w:sz w:val="24"/>
+          <w:szCs w:val="24"/>
+          <w:lang w:val="es-MX"/>
+        </w:rPr>
+        <w:t>.</w:t>
+      </w:r>
     </w:p>
     <w:p>
       <w:pPr>
@@ -225,20 +266,33 @@
       <w:pPr>
         <w:jc w:val="both"/>
         <w:rPr>
-          <w:rFonts w:ascii="Arial" w:hAnsi="Arial" w:cs="Arial"/>
-          <w:sz w:val="24"/>
-          <w:szCs w:val="24"/>
-          <w:lang w:val="es-MX"/>
-        </w:rPr>
-      </w:pPr>
-      <w:r>
-        <w:rPr>
-          <w:b/>
-          <w:bCs/>
-          <w:sz w:val="36"/>
-          <w:szCs w:val="36"/>
-          <w:lang w:val="es-MX"/>
-        </w:rPr>
+          <w:b/>
+          <w:bCs/>
+          <w:sz w:val="36"/>
+          <w:szCs w:val="36"/>
+          <w:lang w:val="es-MX"/>
+        </w:rPr>
+      </w:pPr>
+    </w:p>
+    <w:p>
+      <w:pPr>
+        <w:jc w:val="both"/>
+        <w:rPr>
+          <w:rFonts w:ascii="Arial" w:hAnsi="Arial" w:cs="Arial"/>
+          <w:sz w:val="24"/>
+          <w:szCs w:val="24"/>
+          <w:lang w:val="es-MX"/>
+        </w:rPr>
+      </w:pPr>
+      <w:r>
+        <w:rPr>
+          <w:b/>
+          <w:bCs/>
+          <w:sz w:val="36"/>
+          <w:szCs w:val="36"/>
+          <w:lang w:val="es-MX"/>
+        </w:rPr>
+        <w:lastRenderedPageBreak/>
         <w:t>Actualizaciones</w:t>
       </w:r>
       <w:r>
@@ -267,6 +321,277 @@
       <w:pPr>
         <w:jc w:val="both"/>
         <w:rPr>
+          <w:rFonts w:ascii="Arial" w:hAnsi="Arial" w:cs="Arial"/>
+          <w:b/>
+          <w:bCs/>
+          <w:sz w:val="24"/>
+          <w:szCs w:val="24"/>
+          <w:lang w:val="es-MX"/>
+        </w:rPr>
+      </w:pPr>
+      <w:r>
+        <w:rPr>
+          <w:rFonts w:ascii="Arial" w:hAnsi="Arial" w:cs="Arial"/>
+          <w:b/>
+          <w:bCs/>
+          <w:sz w:val="24"/>
+          <w:szCs w:val="24"/>
+          <w:lang w:val="es-MX"/>
+        </w:rPr>
+        <w:t>Martes 14/02/202</w:t>
+      </w:r>
+      <w:r>
+        <w:rPr>
+          <w:rFonts w:ascii="Arial" w:hAnsi="Arial" w:cs="Arial"/>
+          <w:b/>
+          <w:bCs/>
+          <w:sz w:val="24"/>
+          <w:szCs w:val="24"/>
+          <w:lang w:val="es-MX"/>
+        </w:rPr>
+        <w:t>3</w:t>
+      </w:r>
+    </w:p>
+    <w:p>
+      <w:pPr>
+        <w:jc w:val="both"/>
+        <w:rPr>
+          <w:rFonts w:ascii="Arial" w:hAnsi="Arial" w:cs="Arial"/>
+          <w:sz w:val="24"/>
+          <w:szCs w:val="24"/>
+          <w:lang w:val="es-MX"/>
+        </w:rPr>
+      </w:pPr>
+      <w:r>
+        <w:rPr>
+          <w:rFonts w:ascii="Arial" w:hAnsi="Arial" w:cs="Arial"/>
+          <w:sz w:val="24"/>
+          <w:szCs w:val="24"/>
+          <w:lang w:val="es-MX"/>
+        </w:rPr>
+        <w:t>El martes inicié mi día académico de forma normal y sin imprevistos para ir a ver mi clase de informática 2. Una vez terminada la clase me tocó ir a recoger mis zapatos los cuales tenían arreglando y me dispuse a ir a realizarte un corte de cabello por lo cual me vi en la obligación de modificar mi horario para estudiar y empezar el estudio independiente a partir de la 1 pm, en este día me dispuse a dedicarle un poco mas de tiempo a la materia calculo integral e informática 2 debido a que próximamente tengo un parcial y para el viernes debo entregar el primer laboratorio de informática 2.</w:t>
+      </w:r>
+    </w:p>
+    <w:p>
+      <w:pPr>
+        <w:jc w:val="both"/>
+        <w:rPr>
+          <w:b/>
+          <w:bCs/>
+          <w:sz w:val="36"/>
+          <w:szCs w:val="36"/>
+          <w:lang w:val="es-MX"/>
+        </w:rPr>
+      </w:pPr>
+    </w:p>
+    <w:p>
+      <w:pPr>
+        <w:jc w:val="both"/>
+        <w:rPr>
+          <w:b/>
+          <w:bCs/>
+          <w:sz w:val="36"/>
+          <w:szCs w:val="36"/>
+          <w:lang w:val="es-MX"/>
+        </w:rPr>
+      </w:pPr>
+      <w:r>
+        <w:rPr>
+          <w:b/>
+          <w:bCs/>
+          <w:sz w:val="36"/>
+          <w:szCs w:val="36"/>
+          <w:lang w:val="es-MX"/>
+        </w:rPr>
+        <w:t>Miércoles.</w:t>
+      </w:r>
+    </w:p>
+    <w:p>
+      <w:pPr>
+        <w:jc w:val="both"/>
+        <w:rPr>
+          <w:rFonts w:ascii="Arial" w:hAnsi="Arial" w:cs="Arial"/>
+          <w:sz w:val="24"/>
+          <w:szCs w:val="24"/>
+          <w:lang w:val="es-MX"/>
+        </w:rPr>
+      </w:pPr>
+      <w:r>
+        <w:rPr>
+          <w:rFonts w:ascii="Arial" w:hAnsi="Arial" w:cs="Arial"/>
+          <w:sz w:val="24"/>
+          <w:szCs w:val="24"/>
+          <w:lang w:val="es-MX"/>
+        </w:rPr>
+        <w:t xml:space="preserve">Los miércoles me levanto a las 10 am y procedo a preparar mi </w:t>
+      </w:r>
+      <w:r>
+        <w:rPr>
+          <w:rFonts w:ascii="Arial" w:hAnsi="Arial" w:cs="Arial"/>
+          <w:sz w:val="24"/>
+          <w:szCs w:val="24"/>
+          <w:lang w:val="es-MX"/>
+        </w:rPr>
+        <w:t>desayuno,</w:t>
+      </w:r>
+      <w:r>
+        <w:rPr>
+          <w:rFonts w:ascii="Arial" w:hAnsi="Arial" w:cs="Arial"/>
+          <w:sz w:val="24"/>
+          <w:szCs w:val="24"/>
+          <w:lang w:val="es-MX"/>
+        </w:rPr>
+        <w:t xml:space="preserve"> a partir de las 12:30 </w:t>
+      </w:r>
+      <w:r>
+        <w:rPr>
+          <w:rFonts w:ascii="Arial" w:hAnsi="Arial" w:cs="Arial"/>
+          <w:sz w:val="24"/>
+          <w:szCs w:val="24"/>
+          <w:lang w:val="es-MX"/>
+        </w:rPr>
+        <w:t>almuerzo</w:t>
+      </w:r>
+      <w:r>
+        <w:rPr>
+          <w:rFonts w:ascii="Arial" w:hAnsi="Arial" w:cs="Arial"/>
+          <w:sz w:val="24"/>
+          <w:szCs w:val="24"/>
+          <w:lang w:val="es-MX"/>
+        </w:rPr>
+        <w:t xml:space="preserve"> y procedo a organizarme para ir a la universidad ya que tengo mi clase </w:t>
+      </w:r>
+      <w:r>
+        <w:rPr>
+          <w:rFonts w:ascii="Arial" w:hAnsi="Arial" w:cs="Arial"/>
+          <w:sz w:val="24"/>
+          <w:szCs w:val="24"/>
+          <w:lang w:val="es-MX"/>
+        </w:rPr>
+        <w:t>de cálculo integral de  2 a 4pm , una vez terminada mi clase me voy a la próxima que sería física mecánica de 4 a 6pm y por ultimo me dirijo a mi ultima clase que es ingles y la cual va de 6 a 8 pm y con la cual termino mi jornada académica.</w:t>
+      </w:r>
+    </w:p>
+    <w:p>
+      <w:pPr>
+        <w:jc w:val="both"/>
+        <w:rPr>
+          <w:rFonts w:ascii="Arial" w:hAnsi="Arial" w:cs="Arial"/>
+          <w:sz w:val="24"/>
+          <w:szCs w:val="24"/>
+          <w:lang w:val="es-MX"/>
+        </w:rPr>
+      </w:pPr>
+      <w:r>
+        <w:rPr>
+          <w:rFonts w:ascii="Arial" w:hAnsi="Arial" w:cs="Arial"/>
+          <w:sz w:val="24"/>
+          <w:szCs w:val="24"/>
+          <w:lang w:val="es-MX"/>
+        </w:rPr>
+        <w:t>Una vez termino mi jornada procedo a desplazarme hacia mi casa para descansar y voy llegando alrededor de las 9pm por lo cual llego demasiado cansado y solo hago la cena , me baño y me acuesto a dormir para iniciar el siguiente día.</w:t>
+      </w:r>
+    </w:p>
+    <w:p>
+      <w:pPr>
+        <w:jc w:val="both"/>
+        <w:rPr>
+          <w:b/>
+          <w:bCs/>
+          <w:sz w:val="36"/>
+          <w:szCs w:val="36"/>
+          <w:lang w:val="es-MX"/>
+        </w:rPr>
+      </w:pPr>
+      <w:r>
+        <w:rPr>
+          <w:b/>
+          <w:bCs/>
+          <w:sz w:val="36"/>
+          <w:szCs w:val="36"/>
+          <w:lang w:val="es-MX"/>
+        </w:rPr>
+        <w:t>Actualizaciones</w:t>
+      </w:r>
+      <w:r>
+        <w:rPr>
+          <w:b/>
+          <w:bCs/>
+          <w:sz w:val="36"/>
+          <w:szCs w:val="36"/>
+          <w:lang w:val="es-MX"/>
+        </w:rPr>
+        <w:t>.</w:t>
+      </w:r>
+    </w:p>
+    <w:p>
+      <w:pPr>
+        <w:jc w:val="both"/>
+        <w:rPr>
+          <w:rFonts w:ascii="Arial" w:hAnsi="Arial" w:cs="Arial"/>
+          <w:b/>
+          <w:bCs/>
+          <w:sz w:val="24"/>
+          <w:szCs w:val="24"/>
+          <w:lang w:val="es-MX"/>
+        </w:rPr>
+      </w:pPr>
+      <w:r>
+        <w:rPr>
+          <w:rFonts w:ascii="Arial" w:hAnsi="Arial" w:cs="Arial"/>
+          <w:b/>
+          <w:bCs/>
+          <w:sz w:val="24"/>
+          <w:szCs w:val="24"/>
+          <w:lang w:val="es-MX"/>
+        </w:rPr>
+        <w:t>Miércoles 15/02/2023</w:t>
+      </w:r>
+    </w:p>
+    <w:p>
+      <w:pPr>
+        <w:jc w:val="both"/>
+        <w:rPr>
+          <w:rFonts w:ascii="Arial" w:hAnsi="Arial" w:cs="Arial"/>
+          <w:sz w:val="24"/>
+          <w:szCs w:val="24"/>
+          <w:lang w:val="es-MX"/>
+        </w:rPr>
+      </w:pPr>
+      <w:r>
+        <w:rPr>
+          <w:rFonts w:ascii="Arial" w:hAnsi="Arial" w:cs="Arial"/>
+          <w:sz w:val="24"/>
+          <w:szCs w:val="24"/>
+          <w:lang w:val="es-MX"/>
+        </w:rPr>
+        <w:t xml:space="preserve">El miércoles todo se desarrolló de forma normal , me levante a las 10 am me dispuse a desayunar y arreglar </w:t>
+      </w:r>
+      <w:r>
+        <w:rPr>
+          <w:rFonts w:ascii="Arial" w:hAnsi="Arial" w:cs="Arial"/>
+          <w:sz w:val="24"/>
+          <w:szCs w:val="24"/>
+          <w:lang w:val="es-MX"/>
+        </w:rPr>
+        <w:t>las herramientas que necesita utilizar ese día en clase, a la 12pm almorcé y a la 1 pm me fui para poder iniciar el día académico destinado, a partir de las 7pm me encontraba en clase de ingles y debido a disturbios en la ciudadela educativa ordenaron orden de evacuación por lo cual se vio afectada mi clase ,una vez salí de la universidad me fui a buscar un encargo que tenia pendiente por recoger y esto generó que llegara a la casa mas tarde y por lo tanto los tiempos de estudio fueran mas cortos para poder dormir bien.</w:t>
+      </w:r>
+    </w:p>
+    <w:p>
+      <w:pPr>
+        <w:jc w:val="both"/>
+        <w:rPr>
+          <w:b/>
+          <w:bCs/>
+          <w:sz w:val="36"/>
+          <w:szCs w:val="36"/>
+          <w:lang w:val="es-MX"/>
+        </w:rPr>
+      </w:pPr>
+    </w:p>
+    <w:p>
+      <w:pPr>
+        <w:jc w:val="both"/>
+        <w:rPr>
           <w:b/>
           <w:bCs/>
           <w:sz w:val="36"/>
@@ -295,93 +620,59 @@
           <w:lang w:val="es-MX"/>
         </w:rPr>
         <w:lastRenderedPageBreak/>
-        <w:t>Miércoles.</w:t>
-      </w:r>
-    </w:p>
-    <w:p>
-      <w:pPr>
-        <w:jc w:val="both"/>
-        <w:rPr>
-          <w:rFonts w:ascii="Arial" w:hAnsi="Arial" w:cs="Arial"/>
-          <w:sz w:val="24"/>
-          <w:szCs w:val="24"/>
-          <w:lang w:val="es-MX"/>
-        </w:rPr>
-      </w:pPr>
-      <w:r>
-        <w:rPr>
-          <w:rFonts w:ascii="Arial" w:hAnsi="Arial" w:cs="Arial"/>
-          <w:sz w:val="24"/>
-          <w:szCs w:val="24"/>
-          <w:lang w:val="es-MX"/>
-        </w:rPr>
-        <w:t xml:space="preserve">Los miércoles me levanto a las 10 am y procedo a preparar mi </w:t>
-      </w:r>
-      <w:r>
-        <w:rPr>
-          <w:rFonts w:ascii="Arial" w:hAnsi="Arial" w:cs="Arial"/>
-          <w:sz w:val="24"/>
-          <w:szCs w:val="24"/>
-          <w:lang w:val="es-MX"/>
-        </w:rPr>
-        <w:t>desayuno,</w:t>
-      </w:r>
-      <w:r>
-        <w:rPr>
-          <w:rFonts w:ascii="Arial" w:hAnsi="Arial" w:cs="Arial"/>
-          <w:sz w:val="24"/>
-          <w:szCs w:val="24"/>
-          <w:lang w:val="es-MX"/>
-        </w:rPr>
-        <w:t xml:space="preserve"> a partir de las 12:30 </w:t>
-      </w:r>
-      <w:r>
-        <w:rPr>
-          <w:rFonts w:ascii="Arial" w:hAnsi="Arial" w:cs="Arial"/>
-          <w:sz w:val="24"/>
-          <w:szCs w:val="24"/>
-          <w:lang w:val="es-MX"/>
-        </w:rPr>
-        <w:t>almuerzo</w:t>
-      </w:r>
-      <w:r>
-        <w:rPr>
-          <w:rFonts w:ascii="Arial" w:hAnsi="Arial" w:cs="Arial"/>
-          <w:sz w:val="24"/>
-          <w:szCs w:val="24"/>
-          <w:lang w:val="es-MX"/>
-        </w:rPr>
-        <w:t xml:space="preserve"> y procedo a organizarme para ir a la universidad ya que tengo mi clase </w:t>
-      </w:r>
-      <w:r>
-        <w:rPr>
-          <w:rFonts w:ascii="Arial" w:hAnsi="Arial" w:cs="Arial"/>
-          <w:sz w:val="24"/>
-          <w:szCs w:val="24"/>
-          <w:lang w:val="es-MX"/>
-        </w:rPr>
-        <w:t>de cálculo integral de  2 a 4pm , una vez terminada mi clase me voy a la próxima que sería física mecánica de 4 a 6pm y por ultimo me dirijo a mi ultima clase que es ingles y la cual va de 6 a 8 pm y con la cual termino mi jornada académica.</w:t>
-      </w:r>
-    </w:p>
-    <w:p>
-      <w:pPr>
-        <w:jc w:val="both"/>
-        <w:rPr>
-          <w:rFonts w:ascii="Arial" w:hAnsi="Arial" w:cs="Arial"/>
-          <w:sz w:val="24"/>
-          <w:szCs w:val="24"/>
-          <w:lang w:val="es-MX"/>
-        </w:rPr>
-      </w:pPr>
-      <w:r>
-        <w:rPr>
-          <w:rFonts w:ascii="Arial" w:hAnsi="Arial" w:cs="Arial"/>
-          <w:sz w:val="24"/>
-          <w:szCs w:val="24"/>
-          <w:lang w:val="es-MX"/>
-        </w:rPr>
-        <w:t>Una vez termino mi jornada procedo a desplazarme hacia mi casa para descansar y voy llegando alrededor de las 9pm por lo cual llego demasiado cansado y solo hago la cena , me baño y me acuesto a dormir para iniciar el siguiente día.</w:t>
-      </w:r>
+        <w:t>Jueves.</w:t>
+      </w:r>
+    </w:p>
+    <w:p>
+      <w:pPr>
+        <w:jc w:val="both"/>
+        <w:rPr>
+          <w:rFonts w:ascii="Arial" w:hAnsi="Arial" w:cs="Arial"/>
+          <w:sz w:val="24"/>
+          <w:szCs w:val="24"/>
+          <w:lang w:val="es-MX"/>
+        </w:rPr>
+      </w:pPr>
+      <w:r>
+        <w:rPr>
+          <w:rFonts w:ascii="Arial" w:hAnsi="Arial" w:cs="Arial"/>
+          <w:sz w:val="24"/>
+          <w:szCs w:val="24"/>
+          <w:lang w:val="es-MX"/>
+        </w:rPr>
+        <w:t>Los martes me levanto a las 6:30 am para desayunar y organizarme para salir a las 7:30am hacia  la universidad ya que tengo una clase de informática de 8 a 10 am, una vez finalizada la clase me dirijo de nuevo hacia mi casa para realizar mi estudio independiente ya que solo tengo esa clase en el día.</w:t>
+      </w:r>
+    </w:p>
+    <w:p>
+      <w:pPr>
+        <w:jc w:val="both"/>
+        <w:rPr>
+          <w:rFonts w:ascii="Arial" w:hAnsi="Arial" w:cs="Arial"/>
+          <w:sz w:val="24"/>
+          <w:szCs w:val="24"/>
+          <w:lang w:val="es-MX"/>
+        </w:rPr>
+      </w:pPr>
+      <w:r>
+        <w:rPr>
+          <w:rFonts w:ascii="Arial" w:hAnsi="Arial" w:cs="Arial"/>
+          <w:sz w:val="24"/>
+          <w:szCs w:val="24"/>
+          <w:lang w:val="es-MX"/>
+        </w:rPr>
+        <w:t>A mi casa llego alrededor de las  11:10 am y procedo a descansar un rato para almorzar a las 12:00 pm, a partir de la 1 pm inicio mi estudio independiente haciendo la retroalimentación de lo que vi en clase y estudiando temas adicionales que se verán en la próxima clase, a esta área le dedico alrededor de 2 horas por lo cual a las 3 pm finalizo los temas que escogí para ese día, a partir de las 3pm inicio mis estudios sobre calculo integral y en el cual realizo algunos ejercicios y retroalimentación de los temas vistos y busco los temas en los cuales tengo mas falencias para poder mejorar, a esta materia le dedico alrededor de 2 horas o incluso 3 horas cuando tengo muchas falencias, entre las 5 y 6pm inicio el estudio de la materia física mecánica a la cual al ser un poco pesada le dedico de 2 a 3 horas cuando los temas son muy complicados y por ultimo le dedico mi tiempo a ingles hasta las 12pm que es la hora de dormir y descansar.</w:t>
+      </w:r>
+    </w:p>
+    <w:p>
+      <w:pPr>
+        <w:jc w:val="both"/>
+        <w:rPr>
+          <w:rFonts w:ascii="Arial" w:hAnsi="Arial" w:cs="Arial"/>
+          <w:sz w:val="24"/>
+          <w:szCs w:val="24"/>
+          <w:lang w:val="es-MX"/>
+        </w:rPr>
+      </w:pPr>
     </w:p>
     <w:p>
       <w:pPr>
@@ -419,126 +710,290 @@
       <w:pPr>
         <w:jc w:val="both"/>
         <w:rPr>
-          <w:b/>
-          <w:bCs/>
-          <w:sz w:val="36"/>
-          <w:szCs w:val="36"/>
-          <w:lang w:val="es-MX"/>
-        </w:rPr>
-      </w:pPr>
-    </w:p>
-    <w:p>
-      <w:pPr>
-        <w:jc w:val="both"/>
-        <w:rPr>
-          <w:b/>
-          <w:bCs/>
-          <w:sz w:val="36"/>
-          <w:szCs w:val="36"/>
-          <w:lang w:val="es-MX"/>
-        </w:rPr>
-      </w:pPr>
-    </w:p>
-    <w:p>
-      <w:pPr>
-        <w:jc w:val="both"/>
-        <w:rPr>
-          <w:b/>
-          <w:bCs/>
-          <w:sz w:val="36"/>
-          <w:szCs w:val="36"/>
-          <w:lang w:val="es-MX"/>
-        </w:rPr>
-      </w:pPr>
-      <w:r>
-        <w:rPr>
-          <w:b/>
-          <w:bCs/>
-          <w:sz w:val="36"/>
-          <w:szCs w:val="36"/>
-          <w:lang w:val="es-MX"/>
-        </w:rPr>
-        <w:t>Jueves.</w:t>
-      </w:r>
-    </w:p>
-    <w:p>
-      <w:pPr>
-        <w:jc w:val="both"/>
-        <w:rPr>
-          <w:rFonts w:ascii="Arial" w:hAnsi="Arial" w:cs="Arial"/>
-          <w:sz w:val="24"/>
-          <w:szCs w:val="24"/>
-          <w:lang w:val="es-MX"/>
-        </w:rPr>
-      </w:pPr>
-      <w:r>
-        <w:rPr>
-          <w:rFonts w:ascii="Arial" w:hAnsi="Arial" w:cs="Arial"/>
-          <w:sz w:val="24"/>
-          <w:szCs w:val="24"/>
-          <w:lang w:val="es-MX"/>
-        </w:rPr>
-        <w:t xml:space="preserve">Los martes me levanto a las 6:30 am para desayunar y organizarme para salir a las 7:30am </w:t>
-      </w:r>
-      <w:proofErr w:type="gramStart"/>
-      <w:r>
-        <w:rPr>
-          <w:rFonts w:ascii="Arial" w:hAnsi="Arial" w:cs="Arial"/>
-          <w:sz w:val="24"/>
-          <w:szCs w:val="24"/>
-          <w:lang w:val="es-MX"/>
-        </w:rPr>
-        <w:t>hacia  la</w:t>
-      </w:r>
-      <w:proofErr w:type="gramEnd"/>
-      <w:r>
-        <w:rPr>
-          <w:rFonts w:ascii="Arial" w:hAnsi="Arial" w:cs="Arial"/>
-          <w:sz w:val="24"/>
-          <w:szCs w:val="24"/>
-          <w:lang w:val="es-MX"/>
-        </w:rPr>
-        <w:t xml:space="preserve"> universidad ya que tengo una clase de informática de 8 a 10 am, una vez finalizada la clase me dirijo de nuevo hacia mi casa para realizar mi estudio independiente ya que solo tengo esa clase en el día.</w:t>
-      </w:r>
-    </w:p>
-    <w:p>
-      <w:pPr>
-        <w:jc w:val="both"/>
-        <w:rPr>
-          <w:rFonts w:ascii="Arial" w:hAnsi="Arial" w:cs="Arial"/>
-          <w:sz w:val="24"/>
-          <w:szCs w:val="24"/>
-          <w:lang w:val="es-MX"/>
-        </w:rPr>
-      </w:pPr>
-      <w:r>
-        <w:rPr>
-          <w:rFonts w:ascii="Arial" w:hAnsi="Arial" w:cs="Arial"/>
-          <w:sz w:val="24"/>
-          <w:szCs w:val="24"/>
-          <w:lang w:val="es-MX"/>
-        </w:rPr>
-        <w:t xml:space="preserve">A mi casa llego alrededor de las  11:10 am y procedo a descansar un rato para almorzar a las 12:00 pm, a partir de la 1 pm inicio mi estudio independiente haciendo la retroalimentación de lo que vi en clase y estudiando temas adicionales que se verán en la próxima clase, a esta área le dedico alrededor de 2 horas por lo cual a las 3 pm finalizo los temas que escogí para ese día, a partir de las 3pm inicio mis estudios sobre calculo integral y en el cual realizo algunos ejercicios y retroalimentación de los temas vistos y busco los temas en los cuales tengo </w:t>
-      </w:r>
-      <w:proofErr w:type="spellStart"/>
-      <w:r>
-        <w:rPr>
-          <w:rFonts w:ascii="Arial" w:hAnsi="Arial" w:cs="Arial"/>
-          <w:sz w:val="24"/>
-          <w:szCs w:val="24"/>
-          <w:lang w:val="es-MX"/>
-        </w:rPr>
-        <w:t>mas</w:t>
-      </w:r>
-      <w:proofErr w:type="spellEnd"/>
-      <w:r>
-        <w:rPr>
-          <w:rFonts w:ascii="Arial" w:hAnsi="Arial" w:cs="Arial"/>
-          <w:sz w:val="24"/>
-          <w:szCs w:val="24"/>
-          <w:lang w:val="es-MX"/>
-        </w:rPr>
-        <w:t xml:space="preserve"> falencias para poder mejorar, a esta materia le dedico alrededor de 2 horas o incluso 3 horas cuando tengo muchas falencias, entre las 5 y 6pm inicio el estudio de la materia física mecánica a la cual al ser un poco pesada le dedico de 2 a 3 horas cuando los temas son muy complicados y por ultimo le dedico mi tiempo a ingles hasta las 12pm que es la hora de dormir y descansar.</w:t>
+          <w:rFonts w:ascii="Arial" w:hAnsi="Arial" w:cs="Arial"/>
+          <w:b/>
+          <w:bCs/>
+          <w:sz w:val="24"/>
+          <w:szCs w:val="24"/>
+          <w:lang w:val="es-MX"/>
+        </w:rPr>
+      </w:pPr>
+      <w:r>
+        <w:rPr>
+          <w:rFonts w:ascii="Arial" w:hAnsi="Arial" w:cs="Arial"/>
+          <w:b/>
+          <w:bCs/>
+          <w:sz w:val="24"/>
+          <w:szCs w:val="24"/>
+          <w:lang w:val="es-MX"/>
+        </w:rPr>
+        <w:t>Jueves 16/02/2</w:t>
+      </w:r>
+      <w:r>
+        <w:rPr>
+          <w:rFonts w:ascii="Arial" w:hAnsi="Arial" w:cs="Arial"/>
+          <w:b/>
+          <w:bCs/>
+          <w:sz w:val="24"/>
+          <w:szCs w:val="24"/>
+          <w:lang w:val="es-MX"/>
+        </w:rPr>
+        <w:t>023</w:t>
+      </w:r>
+    </w:p>
+    <w:p>
+      <w:pPr>
+        <w:jc w:val="both"/>
+        <w:rPr>
+          <w:rFonts w:ascii="Arial" w:hAnsi="Arial" w:cs="Arial"/>
+          <w:sz w:val="24"/>
+          <w:szCs w:val="24"/>
+          <w:lang w:val="es-MX"/>
+        </w:rPr>
+      </w:pPr>
+      <w:r>
+        <w:rPr>
+          <w:rFonts w:ascii="Arial" w:hAnsi="Arial" w:cs="Arial"/>
+          <w:sz w:val="24"/>
+          <w:szCs w:val="24"/>
+          <w:lang w:val="es-MX"/>
+        </w:rPr>
+        <w:t>El jueves debido a un pequeño problema de salud no pude desplazarme hacia la universidad a ver mi clase de informática 2 de forma presencial por lo cual me conecté de manera remota vía zoom y pude verla, una vez finalizada la clase procedí a descansar un rato ya que en horas de la tarde tenia que ir a buscar unos zapatos que tenia arreglando ,debido a este altercado se vio afectado mi horario de estudio independiente ya que empecé a estudiar alrededor de las 5 pm</w:t>
+      </w:r>
+      <w:r>
+        <w:rPr>
+          <w:rFonts w:ascii="Arial" w:hAnsi="Arial" w:cs="Arial"/>
+          <w:sz w:val="24"/>
+          <w:szCs w:val="24"/>
+          <w:lang w:val="es-MX"/>
+        </w:rPr>
+        <w:t xml:space="preserve"> y le dediqué mas horas a la materia de calculo integral ya que en dos semanas debo presentar un parcial y terminé mi día como siempre a las 12 pm que es cuando me acuesto a dormir.</w:t>
+      </w:r>
+    </w:p>
+    <w:p>
+      <w:pPr>
+        <w:jc w:val="both"/>
+        <w:rPr>
+          <w:rFonts w:ascii="Arial" w:hAnsi="Arial" w:cs="Arial"/>
+          <w:sz w:val="24"/>
+          <w:szCs w:val="24"/>
+          <w:lang w:val="es-MX"/>
+        </w:rPr>
+      </w:pPr>
+    </w:p>
+    <w:p>
+      <w:pPr>
+        <w:jc w:val="both"/>
+        <w:rPr>
+          <w:rFonts w:ascii="Arial" w:hAnsi="Arial" w:cs="Arial"/>
+          <w:sz w:val="24"/>
+          <w:szCs w:val="24"/>
+          <w:lang w:val="es-MX"/>
+        </w:rPr>
+      </w:pPr>
+      <w:r>
+        <w:rPr>
+          <w:b/>
+          <w:bCs/>
+          <w:sz w:val="36"/>
+          <w:szCs w:val="36"/>
+          <w:lang w:val="es-MX"/>
+        </w:rPr>
+        <w:t>Viernes</w:t>
+      </w:r>
+      <w:r>
+        <w:rPr>
+          <w:rFonts w:ascii="Arial" w:hAnsi="Arial" w:cs="Arial"/>
+          <w:sz w:val="24"/>
+          <w:szCs w:val="24"/>
+          <w:lang w:val="es-MX"/>
+        </w:rPr>
+        <w:t xml:space="preserve"> </w:t>
+      </w:r>
+    </w:p>
+    <w:p>
+      <w:pPr>
+        <w:jc w:val="both"/>
+        <w:rPr>
+          <w:rFonts w:ascii="Arial" w:hAnsi="Arial" w:cs="Arial"/>
+          <w:sz w:val="24"/>
+          <w:szCs w:val="24"/>
+          <w:lang w:val="es-MX"/>
+        </w:rPr>
+      </w:pPr>
+      <w:r>
+        <w:rPr>
+          <w:rFonts w:ascii="Arial" w:hAnsi="Arial" w:cs="Arial"/>
+          <w:sz w:val="24"/>
+          <w:szCs w:val="24"/>
+          <w:lang w:val="es-MX"/>
+        </w:rPr>
+        <w:t xml:space="preserve">Los miércoles me levanto a las </w:t>
+      </w:r>
+      <w:r>
+        <w:rPr>
+          <w:rFonts w:ascii="Arial" w:hAnsi="Arial" w:cs="Arial"/>
+          <w:sz w:val="24"/>
+          <w:szCs w:val="24"/>
+          <w:lang w:val="es-MX"/>
+        </w:rPr>
+        <w:t xml:space="preserve">8 </w:t>
+      </w:r>
+      <w:r>
+        <w:rPr>
+          <w:rFonts w:ascii="Arial" w:hAnsi="Arial" w:cs="Arial"/>
+          <w:sz w:val="24"/>
+          <w:szCs w:val="24"/>
+          <w:lang w:val="es-MX"/>
+        </w:rPr>
+        <w:t>am y procedo a preparar mi desayuno</w:t>
+      </w:r>
+      <w:r>
+        <w:rPr>
+          <w:rFonts w:ascii="Arial" w:hAnsi="Arial" w:cs="Arial"/>
+          <w:sz w:val="24"/>
+          <w:szCs w:val="24"/>
+          <w:lang w:val="es-MX"/>
+        </w:rPr>
+        <w:t xml:space="preserve"> y organizarme ya que tengo una clase laboratorio de 10am  a 1pm</w:t>
+      </w:r>
+      <w:r>
+        <w:rPr>
+          <w:rFonts w:ascii="Arial" w:hAnsi="Arial" w:cs="Arial"/>
+          <w:sz w:val="24"/>
+          <w:szCs w:val="24"/>
+          <w:lang w:val="es-MX"/>
+        </w:rPr>
+        <w:t>,</w:t>
+      </w:r>
+      <w:r>
+        <w:rPr>
+          <w:rFonts w:ascii="Arial" w:hAnsi="Arial" w:cs="Arial"/>
+          <w:sz w:val="24"/>
+          <w:szCs w:val="24"/>
+          <w:lang w:val="es-MX"/>
+        </w:rPr>
+        <w:t>en el lapso de 1 a 2pm voy a una de las cafeterías de la universidad para poder almorzar y continuar con energía para mis próximas clases ,después de almorzar voy a</w:t>
+      </w:r>
+      <w:r>
+        <w:rPr>
+          <w:rFonts w:ascii="Arial" w:hAnsi="Arial" w:cs="Arial"/>
+          <w:sz w:val="24"/>
+          <w:szCs w:val="24"/>
+          <w:lang w:val="es-MX"/>
+        </w:rPr>
+        <w:t xml:space="preserve"> mi clase de cálculo integral </w:t>
+      </w:r>
+      <w:r>
+        <w:rPr>
+          <w:rFonts w:ascii="Arial" w:hAnsi="Arial" w:cs="Arial"/>
+          <w:sz w:val="24"/>
+          <w:szCs w:val="24"/>
+          <w:lang w:val="es-MX"/>
+        </w:rPr>
+        <w:t>que va de</w:t>
+      </w:r>
+      <w:r>
+        <w:rPr>
+          <w:rFonts w:ascii="Arial" w:hAnsi="Arial" w:cs="Arial"/>
+          <w:sz w:val="24"/>
+          <w:szCs w:val="24"/>
+          <w:lang w:val="es-MX"/>
+        </w:rPr>
+        <w:t xml:space="preserve">  2 a 4pm , una vez terminada mi clase me voy a la próxima </w:t>
+      </w:r>
+      <w:r>
+        <w:rPr>
+          <w:rFonts w:ascii="Arial" w:hAnsi="Arial" w:cs="Arial"/>
+          <w:sz w:val="24"/>
+          <w:szCs w:val="24"/>
+          <w:lang w:val="es-MX"/>
+        </w:rPr>
+        <w:lastRenderedPageBreak/>
+        <w:t xml:space="preserve">que sería física mecánica de 4 a 6pm y por ultimo me dirijo a mi </w:t>
+      </w:r>
+      <w:r>
+        <w:rPr>
+          <w:rFonts w:ascii="Arial" w:hAnsi="Arial" w:cs="Arial"/>
+          <w:sz w:val="24"/>
+          <w:szCs w:val="24"/>
+          <w:lang w:val="es-MX"/>
+        </w:rPr>
+        <w:t>última</w:t>
+      </w:r>
+      <w:r>
+        <w:rPr>
+          <w:rFonts w:ascii="Arial" w:hAnsi="Arial" w:cs="Arial"/>
+          <w:sz w:val="24"/>
+          <w:szCs w:val="24"/>
+          <w:lang w:val="es-MX"/>
+        </w:rPr>
+        <w:t xml:space="preserve"> clase que es </w:t>
+      </w:r>
+      <w:r>
+        <w:rPr>
+          <w:rFonts w:ascii="Arial" w:hAnsi="Arial" w:cs="Arial"/>
+          <w:sz w:val="24"/>
+          <w:szCs w:val="24"/>
+          <w:lang w:val="es-MX"/>
+        </w:rPr>
+        <w:t>inglés</w:t>
+      </w:r>
+      <w:r>
+        <w:rPr>
+          <w:rFonts w:ascii="Arial" w:hAnsi="Arial" w:cs="Arial"/>
+          <w:sz w:val="24"/>
+          <w:szCs w:val="24"/>
+          <w:lang w:val="es-MX"/>
+        </w:rPr>
+        <w:t xml:space="preserve"> y la cual va de 6 a 8 pm y con la cual termino mi jornada académica.</w:t>
+      </w:r>
+    </w:p>
+    <w:p>
+      <w:pPr>
+        <w:jc w:val="both"/>
+        <w:rPr>
+          <w:rFonts w:ascii="Arial" w:hAnsi="Arial" w:cs="Arial"/>
+          <w:sz w:val="24"/>
+          <w:szCs w:val="24"/>
+          <w:lang w:val="es-MX"/>
+        </w:rPr>
+      </w:pPr>
+      <w:r>
+        <w:rPr>
+          <w:rFonts w:ascii="Arial" w:hAnsi="Arial" w:cs="Arial"/>
+          <w:sz w:val="24"/>
+          <w:szCs w:val="24"/>
+          <w:lang w:val="es-MX"/>
+        </w:rPr>
+        <w:t xml:space="preserve">Una vez termino mi jornada procedo a desplazarme hacia mi casa para descansar y voy llegando alrededor de las 9pm por lo cual llego demasiado cansado y solo hago la </w:t>
+      </w:r>
+      <w:r>
+        <w:rPr>
+          <w:rFonts w:ascii="Arial" w:hAnsi="Arial" w:cs="Arial"/>
+          <w:sz w:val="24"/>
+          <w:szCs w:val="24"/>
+          <w:lang w:val="es-MX"/>
+        </w:rPr>
+        <w:t>cena,</w:t>
+      </w:r>
+      <w:r>
+        <w:rPr>
+          <w:rFonts w:ascii="Arial" w:hAnsi="Arial" w:cs="Arial"/>
+          <w:sz w:val="24"/>
+          <w:szCs w:val="24"/>
+          <w:lang w:val="es-MX"/>
+        </w:rPr>
+        <w:t xml:space="preserve"> me baño y me acuesto a dormir para </w:t>
+      </w:r>
+      <w:r>
+        <w:rPr>
+          <w:rFonts w:ascii="Arial" w:hAnsi="Arial" w:cs="Arial"/>
+          <w:sz w:val="24"/>
+          <w:szCs w:val="24"/>
+          <w:lang w:val="es-MX"/>
+        </w:rPr>
+        <w:t>aprovechar el fin de semana y poder dedicarme todo el día a estudiar.</w:t>
       </w:r>
     </w:p>
     <w:p>
@@ -589,269 +1044,70 @@
         <w:jc w:val="both"/>
         <w:rPr>
           <w:rFonts w:ascii="Arial" w:hAnsi="Arial" w:cs="Arial"/>
-          <w:sz w:val="24"/>
-          <w:szCs w:val="24"/>
-          <w:lang w:val="es-MX"/>
-        </w:rPr>
-      </w:pPr>
-    </w:p>
-    <w:p>
-      <w:pPr>
-        <w:jc w:val="both"/>
-        <w:rPr>
-          <w:rFonts w:ascii="Arial" w:hAnsi="Arial" w:cs="Arial"/>
-          <w:sz w:val="24"/>
-          <w:szCs w:val="24"/>
-          <w:lang w:val="es-MX"/>
-        </w:rPr>
-      </w:pPr>
-    </w:p>
-    <w:p>
-      <w:pPr>
-        <w:jc w:val="both"/>
-        <w:rPr>
-          <w:rFonts w:ascii="Arial" w:hAnsi="Arial" w:cs="Arial"/>
-          <w:sz w:val="24"/>
-          <w:szCs w:val="24"/>
-          <w:lang w:val="es-MX"/>
-        </w:rPr>
-      </w:pPr>
-      <w:r>
-        <w:rPr>
-          <w:b/>
-          <w:bCs/>
-          <w:sz w:val="36"/>
-          <w:szCs w:val="36"/>
-          <w:lang w:val="es-MX"/>
-        </w:rPr>
-        <w:lastRenderedPageBreak/>
-        <w:t>Viernes</w:t>
-      </w:r>
-      <w:r>
-        <w:rPr>
-          <w:rFonts w:ascii="Arial" w:hAnsi="Arial" w:cs="Arial"/>
-          <w:sz w:val="24"/>
-          <w:szCs w:val="24"/>
-          <w:lang w:val="es-MX"/>
-        </w:rPr>
-        <w:t xml:space="preserve"> </w:t>
-      </w:r>
-    </w:p>
-    <w:p>
-      <w:pPr>
-        <w:jc w:val="both"/>
-        <w:rPr>
-          <w:rFonts w:ascii="Arial" w:hAnsi="Arial" w:cs="Arial"/>
-          <w:sz w:val="24"/>
-          <w:szCs w:val="24"/>
-          <w:lang w:val="es-MX"/>
-        </w:rPr>
-      </w:pPr>
-      <w:r>
-        <w:rPr>
-          <w:rFonts w:ascii="Arial" w:hAnsi="Arial" w:cs="Arial"/>
-          <w:sz w:val="24"/>
-          <w:szCs w:val="24"/>
-          <w:lang w:val="es-MX"/>
-        </w:rPr>
-        <w:t xml:space="preserve">Los miércoles me levanto a las </w:t>
-      </w:r>
-      <w:r>
-        <w:rPr>
-          <w:rFonts w:ascii="Arial" w:hAnsi="Arial" w:cs="Arial"/>
-          <w:sz w:val="24"/>
-          <w:szCs w:val="24"/>
-          <w:lang w:val="es-MX"/>
-        </w:rPr>
-        <w:t xml:space="preserve">8 </w:t>
-      </w:r>
-      <w:r>
-        <w:rPr>
-          <w:rFonts w:ascii="Arial" w:hAnsi="Arial" w:cs="Arial"/>
-          <w:sz w:val="24"/>
-          <w:szCs w:val="24"/>
-          <w:lang w:val="es-MX"/>
-        </w:rPr>
-        <w:t>am y procedo a preparar mi desayuno</w:t>
-      </w:r>
-      <w:r>
-        <w:rPr>
-          <w:rFonts w:ascii="Arial" w:hAnsi="Arial" w:cs="Arial"/>
-          <w:sz w:val="24"/>
-          <w:szCs w:val="24"/>
-          <w:lang w:val="es-MX"/>
-        </w:rPr>
-        <w:t xml:space="preserve"> y organizarme ya que tengo una clase laboratorio de 10am  a 1pm</w:t>
-      </w:r>
-      <w:r>
-        <w:rPr>
-          <w:rFonts w:ascii="Arial" w:hAnsi="Arial" w:cs="Arial"/>
-          <w:sz w:val="24"/>
-          <w:szCs w:val="24"/>
-          <w:lang w:val="es-MX"/>
-        </w:rPr>
-        <w:t>,</w:t>
-      </w:r>
-      <w:r>
-        <w:rPr>
-          <w:rFonts w:ascii="Arial" w:hAnsi="Arial" w:cs="Arial"/>
-          <w:sz w:val="24"/>
-          <w:szCs w:val="24"/>
-          <w:lang w:val="es-MX"/>
-        </w:rPr>
-        <w:t>en el lapso de 1 a 2pm voy a una de las cafeterías de la universidad para poder almorzar y continuar con energía para mis próximas clases ,después de almorzar voy a</w:t>
-      </w:r>
-      <w:r>
-        <w:rPr>
-          <w:rFonts w:ascii="Arial" w:hAnsi="Arial" w:cs="Arial"/>
-          <w:sz w:val="24"/>
-          <w:szCs w:val="24"/>
-          <w:lang w:val="es-MX"/>
-        </w:rPr>
-        <w:t xml:space="preserve"> mi clase de cálculo integral </w:t>
-      </w:r>
-      <w:r>
-        <w:rPr>
-          <w:rFonts w:ascii="Arial" w:hAnsi="Arial" w:cs="Arial"/>
-          <w:sz w:val="24"/>
-          <w:szCs w:val="24"/>
-          <w:lang w:val="es-MX"/>
-        </w:rPr>
-        <w:t>que va de</w:t>
-      </w:r>
-      <w:r>
-        <w:rPr>
-          <w:rFonts w:ascii="Arial" w:hAnsi="Arial" w:cs="Arial"/>
-          <w:sz w:val="24"/>
-          <w:szCs w:val="24"/>
-          <w:lang w:val="es-MX"/>
-        </w:rPr>
-        <w:t xml:space="preserve">  2 a 4pm , una vez terminada mi clase me voy a la próxima que sería física mecánica de 4 a 6pm y por ultimo me dirijo a mi </w:t>
-      </w:r>
-      <w:r>
-        <w:rPr>
-          <w:rFonts w:ascii="Arial" w:hAnsi="Arial" w:cs="Arial"/>
-          <w:sz w:val="24"/>
-          <w:szCs w:val="24"/>
-          <w:lang w:val="es-MX"/>
-        </w:rPr>
-        <w:t>última</w:t>
-      </w:r>
-      <w:r>
-        <w:rPr>
-          <w:rFonts w:ascii="Arial" w:hAnsi="Arial" w:cs="Arial"/>
-          <w:sz w:val="24"/>
-          <w:szCs w:val="24"/>
-          <w:lang w:val="es-MX"/>
-        </w:rPr>
-        <w:t xml:space="preserve"> clase que es </w:t>
-      </w:r>
-      <w:r>
-        <w:rPr>
-          <w:rFonts w:ascii="Arial" w:hAnsi="Arial" w:cs="Arial"/>
-          <w:sz w:val="24"/>
-          <w:szCs w:val="24"/>
-          <w:lang w:val="es-MX"/>
-        </w:rPr>
-        <w:t>inglés</w:t>
-      </w:r>
-      <w:r>
-        <w:rPr>
-          <w:rFonts w:ascii="Arial" w:hAnsi="Arial" w:cs="Arial"/>
-          <w:sz w:val="24"/>
-          <w:szCs w:val="24"/>
-          <w:lang w:val="es-MX"/>
-        </w:rPr>
-        <w:t xml:space="preserve"> y la cual va de 6 a 8 pm y con la cual termino mi jornada académica.</w:t>
-      </w:r>
-    </w:p>
-    <w:p>
-      <w:pPr>
-        <w:jc w:val="both"/>
-        <w:rPr>
-          <w:rFonts w:ascii="Arial" w:hAnsi="Arial" w:cs="Arial"/>
-          <w:sz w:val="24"/>
-          <w:szCs w:val="24"/>
-          <w:lang w:val="es-MX"/>
-        </w:rPr>
-      </w:pPr>
-      <w:r>
-        <w:rPr>
-          <w:rFonts w:ascii="Arial" w:hAnsi="Arial" w:cs="Arial"/>
-          <w:sz w:val="24"/>
-          <w:szCs w:val="24"/>
-          <w:lang w:val="es-MX"/>
-        </w:rPr>
-        <w:t xml:space="preserve">Una vez termino mi jornada procedo a desplazarme hacia mi casa para descansar y voy llegando alrededor de las 9pm por lo cual llego demasiado cansado y solo hago la </w:t>
-      </w:r>
-      <w:r>
-        <w:rPr>
-          <w:rFonts w:ascii="Arial" w:hAnsi="Arial" w:cs="Arial"/>
-          <w:sz w:val="24"/>
-          <w:szCs w:val="24"/>
-          <w:lang w:val="es-MX"/>
-        </w:rPr>
-        <w:t>cena,</w:t>
-      </w:r>
-      <w:r>
-        <w:rPr>
-          <w:rFonts w:ascii="Arial" w:hAnsi="Arial" w:cs="Arial"/>
-          <w:sz w:val="24"/>
-          <w:szCs w:val="24"/>
-          <w:lang w:val="es-MX"/>
-        </w:rPr>
-        <w:t xml:space="preserve"> me baño y me acuesto a dormir para </w:t>
-      </w:r>
-      <w:r>
-        <w:rPr>
-          <w:rFonts w:ascii="Arial" w:hAnsi="Arial" w:cs="Arial"/>
-          <w:sz w:val="24"/>
-          <w:szCs w:val="24"/>
-          <w:lang w:val="es-MX"/>
-        </w:rPr>
-        <w:t>aprovechar el fin de semana y poder dedicarme todo el día a estudiar.</w:t>
-      </w:r>
-    </w:p>
-    <w:p>
-      <w:pPr>
-        <w:jc w:val="both"/>
-        <w:rPr>
-          <w:rFonts w:ascii="Arial" w:hAnsi="Arial" w:cs="Arial"/>
-          <w:sz w:val="24"/>
-          <w:szCs w:val="24"/>
-          <w:lang w:val="es-MX"/>
-        </w:rPr>
-      </w:pPr>
-    </w:p>
-    <w:p>
-      <w:pPr>
-        <w:jc w:val="both"/>
-        <w:rPr>
-          <w:rFonts w:ascii="Arial" w:hAnsi="Arial" w:cs="Arial"/>
-          <w:sz w:val="24"/>
-          <w:szCs w:val="24"/>
-          <w:lang w:val="es-MX"/>
-        </w:rPr>
-      </w:pPr>
-      <w:r>
-        <w:rPr>
-          <w:b/>
-          <w:bCs/>
-          <w:sz w:val="36"/>
-          <w:szCs w:val="36"/>
-          <w:lang w:val="es-MX"/>
-        </w:rPr>
-        <w:t>Actualizaciones</w:t>
-      </w:r>
-      <w:r>
-        <w:rPr>
-          <w:b/>
-          <w:bCs/>
-          <w:sz w:val="36"/>
-          <w:szCs w:val="36"/>
-          <w:lang w:val="es-MX"/>
-        </w:rPr>
-        <w:t>.</w:t>
+          <w:b/>
+          <w:bCs/>
+          <w:sz w:val="24"/>
+          <w:szCs w:val="24"/>
+          <w:lang w:val="es-MX"/>
+        </w:rPr>
+      </w:pPr>
+      <w:r>
+        <w:rPr>
+          <w:rFonts w:ascii="Arial" w:hAnsi="Arial" w:cs="Arial"/>
+          <w:b/>
+          <w:bCs/>
+          <w:sz w:val="24"/>
+          <w:szCs w:val="24"/>
+          <w:lang w:val="es-MX"/>
+        </w:rPr>
+        <w:t>Viernes 17/02/2023</w:t>
+      </w:r>
+    </w:p>
+    <w:p>
+      <w:pPr>
+        <w:jc w:val="both"/>
+        <w:rPr>
+          <w:rFonts w:ascii="Arial" w:hAnsi="Arial" w:cs="Arial"/>
+          <w:sz w:val="24"/>
+          <w:szCs w:val="24"/>
+          <w:lang w:val="es-MX"/>
+        </w:rPr>
+      </w:pPr>
+      <w:r>
+        <w:rPr>
+          <w:rFonts w:ascii="Arial" w:hAnsi="Arial" w:cs="Arial"/>
+          <w:sz w:val="24"/>
+          <w:szCs w:val="24"/>
+          <w:lang w:val="es-MX"/>
+        </w:rPr>
+        <w:t xml:space="preserve">El viernes el día se desarrolló de forma normal ya que me levanté a las 8am y me arreglé para estar en la universidad a las 10 am ya que tenía laboratorio de informática 2 de 10am a 1pm,a partir de la 1pm fui a la cafetería a almorzar y esperar hasta las 2 que empezara la clase de integral y de la cual solo vimos una hora ya que el profesor tenia una clase muy </w:t>
+      </w:r>
+      <w:r>
+        <w:rPr>
+          <w:rFonts w:ascii="Arial" w:hAnsi="Arial" w:cs="Arial"/>
+          <w:sz w:val="24"/>
+          <w:szCs w:val="24"/>
+          <w:lang w:val="es-MX"/>
+        </w:rPr>
+        <w:t>importante, terminada</w:t>
+      </w:r>
+      <w:r>
+        <w:rPr>
+          <w:rFonts w:ascii="Arial" w:hAnsi="Arial" w:cs="Arial"/>
+          <w:sz w:val="24"/>
+          <w:szCs w:val="24"/>
+          <w:lang w:val="es-MX"/>
+        </w:rPr>
+        <w:t xml:space="preserve"> la clase y con tiempo extra me puse a estudiar un rato para entrar a la clase de física mecánica la cual terminaba a las 6pm </w:t>
+      </w:r>
+      <w:r>
+        <w:rPr>
+          <w:rFonts w:ascii="Arial" w:hAnsi="Arial" w:cs="Arial"/>
+          <w:sz w:val="24"/>
+          <w:szCs w:val="24"/>
+          <w:lang w:val="es-MX"/>
+        </w:rPr>
+        <w:t>e inmediatamente seguía mi clase de ingles  a la cual me tocó dirigirme y en la cual desarrollamos varios trabajos en clase y quedó uno pendiente para entregar a las 11:30 pm y el cual termine apenas llegué a mi casa que fue alrededor de las 8:30pm  y una vez entregué el trabajo terminó mi día académico y procedí a descansar ya que fue un día muy pesado.</w:t>
       </w:r>
     </w:p>
     <w:sectPr>

</xml_diff>

<commit_message>
actualizacion de la tercera semana
</commit_message>
<xml_diff>
--- a/programar vida.docx
+++ b/programar vida.docx
@@ -269,6 +269,132 @@
         <w:jc w:val="both"/>
         <w:rPr>
           <w:rFonts w:ascii="Arial" w:hAnsi="Arial" w:cs="Arial"/>
+          <w:b/>
+          <w:bCs/>
+          <w:sz w:val="24"/>
+          <w:szCs w:val="24"/>
+          <w:lang w:val="es-MX"/>
+        </w:rPr>
+      </w:pPr>
+      <w:r>
+        <w:rPr>
+          <w:rFonts w:ascii="Arial" w:hAnsi="Arial" w:cs="Arial"/>
+          <w:b/>
+          <w:bCs/>
+          <w:sz w:val="24"/>
+          <w:szCs w:val="24"/>
+          <w:lang w:val="es-MX"/>
+        </w:rPr>
+        <w:t xml:space="preserve">Lunes </w:t>
+      </w:r>
+      <w:r>
+        <w:rPr>
+          <w:rFonts w:ascii="Arial" w:hAnsi="Arial" w:cs="Arial"/>
+          <w:b/>
+          <w:bCs/>
+          <w:sz w:val="24"/>
+          <w:szCs w:val="24"/>
+          <w:lang w:val="es-MX"/>
+        </w:rPr>
+        <w:t>2</w:t>
+      </w:r>
+      <w:r>
+        <w:rPr>
+          <w:rFonts w:ascii="Arial" w:hAnsi="Arial" w:cs="Arial"/>
+          <w:b/>
+          <w:bCs/>
+          <w:sz w:val="24"/>
+          <w:szCs w:val="24"/>
+          <w:lang w:val="es-MX"/>
+        </w:rPr>
+        <w:t>7</w:t>
+      </w:r>
+      <w:r>
+        <w:rPr>
+          <w:rFonts w:ascii="Arial" w:hAnsi="Arial" w:cs="Arial"/>
+          <w:b/>
+          <w:bCs/>
+          <w:sz w:val="24"/>
+          <w:szCs w:val="24"/>
+          <w:lang w:val="es-MX"/>
+        </w:rPr>
+        <w:t>/02/2023</w:t>
+      </w:r>
+    </w:p>
+    <w:p>
+      <w:pPr>
+        <w:jc w:val="both"/>
+        <w:rPr>
+          <w:rFonts w:ascii="Arial" w:hAnsi="Arial" w:cs="Arial"/>
+          <w:sz w:val="24"/>
+          <w:szCs w:val="24"/>
+          <w:lang w:val="es-MX"/>
+        </w:rPr>
+      </w:pPr>
+      <w:r>
+        <w:rPr>
+          <w:rFonts w:ascii="Arial" w:hAnsi="Arial" w:cs="Arial"/>
+          <w:sz w:val="24"/>
+          <w:szCs w:val="24"/>
+          <w:lang w:val="es-MX"/>
+        </w:rPr>
+        <w:t>E</w:t>
+      </w:r>
+      <w:r>
+        <w:rPr>
+          <w:rFonts w:ascii="Arial" w:hAnsi="Arial" w:cs="Arial"/>
+          <w:sz w:val="24"/>
+          <w:szCs w:val="24"/>
+          <w:lang w:val="es-MX"/>
+        </w:rPr>
+        <w:t xml:space="preserve">l lunes debido a una enfermedad que padezco </w:t>
+      </w:r>
+      <w:r>
+        <w:rPr>
+          <w:rFonts w:ascii="Arial" w:hAnsi="Arial" w:cs="Arial"/>
+          <w:sz w:val="24"/>
+          <w:szCs w:val="24"/>
+          <w:lang w:val="es-MX"/>
+        </w:rPr>
+        <w:t>fue necesario</w:t>
+      </w:r>
+      <w:r>
+        <w:rPr>
+          <w:rFonts w:ascii="Arial" w:hAnsi="Arial" w:cs="Arial"/>
+          <w:sz w:val="24"/>
+          <w:szCs w:val="24"/>
+          <w:lang w:val="es-MX"/>
+        </w:rPr>
+        <w:t xml:space="preserve"> dirigirme a la eps para poder solicitar una cita medica la cual me fue otorgada para el día 15 de marzo por lo cual me dirigí nuevamente a mi casa para poder retomar mi rutina diaria y finalizar mi día sin nuevos cambios  </w:t>
+      </w:r>
+    </w:p>
+    <w:p>
+      <w:pPr>
+        <w:jc w:val="both"/>
+        <w:rPr>
+          <w:rFonts w:ascii="Arial" w:hAnsi="Arial" w:cs="Arial"/>
+          <w:sz w:val="24"/>
+          <w:szCs w:val="24"/>
+          <w:lang w:val="es-MX"/>
+        </w:rPr>
+      </w:pPr>
+    </w:p>
+    <w:p>
+      <w:pPr>
+        <w:jc w:val="both"/>
+        <w:rPr>
+          <w:rFonts w:ascii="Arial" w:hAnsi="Arial" w:cs="Arial"/>
+          <w:sz w:val="24"/>
+          <w:szCs w:val="24"/>
+          <w:lang w:val="es-MX"/>
+        </w:rPr>
+      </w:pPr>
+    </w:p>
+    <w:p>
+      <w:pPr>
+        <w:jc w:val="both"/>
+        <w:rPr>
+          <w:rFonts w:ascii="Arial" w:hAnsi="Arial" w:cs="Arial"/>
           <w:sz w:val="24"/>
           <w:szCs w:val="24"/>
           <w:lang w:val="es-MX"/>
@@ -372,6 +498,7 @@
           <w:szCs w:val="24"/>
           <w:lang w:val="es-MX"/>
         </w:rPr>
+        <w:lastRenderedPageBreak/>
         <w:t xml:space="preserve">A mi casa llego alrededor de las  11:10 am y procedo a descansar un rato para almorzar a las 12:00 pm, a partir de la 1 pm inicio mi estudio independiente haciendo la retroalimentación de lo que vi en clase y estudiando temas adicionales que se verán en la próxima clase, a esta área le dedico alrededor de 2 horas por lo cual a las 3 pm finalizo los temas que escogí para ese día, a partir de las 3pm inicio mis estudios sobre calculo integral y en el cual realizo algunos ejercicios y retroalimentación de los temas vistos y busco los temas en los cuales tengo </w:t>
       </w:r>
       <w:r>
@@ -399,17 +526,7 @@
           <w:szCs w:val="24"/>
           <w:lang w:val="es-MX"/>
         </w:rPr>
-        <w:t xml:space="preserve">a la cual al ser un poco pesada le dedico de 2 a 3 horas </w:t>
-      </w:r>
-      <w:r>
-        <w:rPr>
-          <w:rFonts w:ascii="Arial" w:hAnsi="Arial" w:cs="Arial"/>
-          <w:sz w:val="24"/>
-          <w:szCs w:val="24"/>
-          <w:lang w:val="es-MX"/>
-        </w:rPr>
-        <w:lastRenderedPageBreak/>
-        <w:t>cuando los temas son muy complicados y por ultimo le dedico mi tiempo a ingles hasta las 12pm que es la hora de dormir y descansar.</w:t>
+        <w:t>a la cual al ser un poco pesada le dedico de 2 a 3 horas cuando los temas son muy complicados y por ultimo le dedico mi tiempo a ingles hasta las 12pm que es la hora de dormir y descansar.</w:t>
       </w:r>
     </w:p>
     <w:p>
@@ -613,34 +730,104 @@
           <w:szCs w:val="24"/>
           <w:lang w:val="es-MX"/>
         </w:rPr>
-        <w:t xml:space="preserve">El martes inicié mi día académico de forma normal y sin imprevistos para </w:t>
-      </w:r>
-      <w:r>
-        <w:rPr>
-          <w:rFonts w:ascii="Arial" w:hAnsi="Arial" w:cs="Arial"/>
-          <w:sz w:val="24"/>
-          <w:szCs w:val="24"/>
-          <w:lang w:val="es-MX"/>
-        </w:rPr>
-        <w:t>ver mi clase de informática 2 de forma virtual ya que no he tenido suficiente dinero para poder desplazarme a la universidad</w:t>
-      </w:r>
-      <w:r>
-        <w:rPr>
-          <w:rFonts w:ascii="Arial" w:hAnsi="Arial" w:cs="Arial"/>
-          <w:sz w:val="24"/>
-          <w:szCs w:val="24"/>
-          <w:lang w:val="es-MX"/>
-        </w:rPr>
-        <w:t xml:space="preserve">. </w:t>
-      </w:r>
-      <w:r>
-        <w:rPr>
-          <w:rFonts w:ascii="Arial" w:hAnsi="Arial" w:cs="Arial"/>
-          <w:sz w:val="24"/>
-          <w:szCs w:val="24"/>
-          <w:lang w:val="es-MX"/>
-        </w:rPr>
-        <w:t>En esta ocasión el día se desarrolló sin ningún inconveniente por lo cual pude seguir al pie de la letra para estudios independientes.</w:t>
+        <w:t>El martes inicié mi día académico de forma normal y sin imprevistos para ver mi clase de informática 2 de forma virtual ya que no he tenido suficiente dinero para poder desplazarme a la universidad. En esta ocasión el día se desarrolló sin ningún inconveniente por lo cual pude seguir al pie de la letra para estudios independientes.</w:t>
+      </w:r>
+    </w:p>
+    <w:p>
+      <w:pPr>
+        <w:jc w:val="both"/>
+        <w:rPr>
+          <w:rFonts w:ascii="Arial" w:hAnsi="Arial" w:cs="Arial"/>
+          <w:b/>
+          <w:bCs/>
+          <w:sz w:val="24"/>
+          <w:szCs w:val="24"/>
+          <w:lang w:val="es-MX"/>
+        </w:rPr>
+      </w:pPr>
+      <w:r>
+        <w:rPr>
+          <w:rFonts w:ascii="Arial" w:hAnsi="Arial" w:cs="Arial"/>
+          <w:b/>
+          <w:bCs/>
+          <w:sz w:val="24"/>
+          <w:szCs w:val="24"/>
+          <w:lang w:val="es-MX"/>
+        </w:rPr>
+        <w:t xml:space="preserve">Martes </w:t>
+      </w:r>
+      <w:r>
+        <w:rPr>
+          <w:rFonts w:ascii="Arial" w:hAnsi="Arial" w:cs="Arial"/>
+          <w:b/>
+          <w:bCs/>
+          <w:sz w:val="24"/>
+          <w:szCs w:val="24"/>
+          <w:lang w:val="es-MX"/>
+        </w:rPr>
+        <w:t>2</w:t>
+      </w:r>
+      <w:r>
+        <w:rPr>
+          <w:rFonts w:ascii="Arial" w:hAnsi="Arial" w:cs="Arial"/>
+          <w:b/>
+          <w:bCs/>
+          <w:sz w:val="24"/>
+          <w:szCs w:val="24"/>
+          <w:lang w:val="es-MX"/>
+        </w:rPr>
+        <w:t>8</w:t>
+      </w:r>
+      <w:r>
+        <w:rPr>
+          <w:rFonts w:ascii="Arial" w:hAnsi="Arial" w:cs="Arial"/>
+          <w:b/>
+          <w:bCs/>
+          <w:sz w:val="24"/>
+          <w:szCs w:val="24"/>
+          <w:lang w:val="es-MX"/>
+        </w:rPr>
+        <w:t>/02/202</w:t>
+      </w:r>
+      <w:r>
+        <w:rPr>
+          <w:rFonts w:ascii="Arial" w:hAnsi="Arial" w:cs="Arial"/>
+          <w:b/>
+          <w:bCs/>
+          <w:sz w:val="24"/>
+          <w:szCs w:val="24"/>
+          <w:lang w:val="es-MX"/>
+        </w:rPr>
+        <w:t>3</w:t>
+      </w:r>
+    </w:p>
+    <w:p>
+      <w:pPr>
+        <w:jc w:val="both"/>
+        <w:rPr>
+          <w:rFonts w:ascii="Arial" w:hAnsi="Arial" w:cs="Arial"/>
+          <w:sz w:val="24"/>
+          <w:szCs w:val="24"/>
+          <w:lang w:val="es-MX"/>
+        </w:rPr>
+      </w:pPr>
+      <w:r>
+        <w:rPr>
+          <w:rFonts w:ascii="Arial" w:hAnsi="Arial" w:cs="Arial"/>
+          <w:sz w:val="24"/>
+          <w:szCs w:val="24"/>
+          <w:lang w:val="es-MX"/>
+        </w:rPr>
+        <w:t xml:space="preserve">El martes se desarrolló de forma normal por lo cual no hubo cambios en mi rutina </w:t>
+      </w:r>
+      <w:r>
+        <w:rPr>
+          <w:rFonts w:ascii="Arial" w:hAnsi="Arial" w:cs="Arial"/>
+          <w:sz w:val="24"/>
+          <w:szCs w:val="24"/>
+          <w:lang w:val="es-MX"/>
+        </w:rPr>
+        <w:t>diaria.</w:t>
       </w:r>
     </w:p>
     <w:p>
@@ -685,6 +872,7 @@
           <w:szCs w:val="36"/>
           <w:lang w:val="es-MX"/>
         </w:rPr>
+        <w:lastRenderedPageBreak/>
         <w:t>Miércoles.</w:t>
       </w:r>
     </w:p>
@@ -918,7 +1106,6 @@
           <w:szCs w:val="24"/>
           <w:lang w:val="es-MX"/>
         </w:rPr>
-        <w:lastRenderedPageBreak/>
         <w:t xml:space="preserve">El miércoles todo se desarrolló de forma normal , me levante a las 10 am me dispuse a desayunar y arreglar </w:t>
       </w:r>
       <w:r>
@@ -1142,6 +1329,123 @@
         </w:rPr>
         <w:t xml:space="preserve"> y no hubo ninguna actualización en mi horario por lo cual el día terminó de forma normal.</w:t>
       </w:r>
+    </w:p>
+    <w:p>
+      <w:pPr>
+        <w:jc w:val="both"/>
+        <w:rPr>
+          <w:rFonts w:ascii="Arial" w:hAnsi="Arial" w:cs="Arial"/>
+          <w:b/>
+          <w:bCs/>
+          <w:sz w:val="24"/>
+          <w:szCs w:val="24"/>
+          <w:lang w:val="es-MX"/>
+        </w:rPr>
+      </w:pPr>
+      <w:r>
+        <w:rPr>
+          <w:rFonts w:ascii="Arial" w:hAnsi="Arial" w:cs="Arial"/>
+          <w:b/>
+          <w:bCs/>
+          <w:sz w:val="24"/>
+          <w:szCs w:val="24"/>
+          <w:lang w:val="es-MX"/>
+        </w:rPr>
+        <w:t xml:space="preserve">Miércoles </w:t>
+      </w:r>
+      <w:r>
+        <w:rPr>
+          <w:rFonts w:ascii="Arial" w:hAnsi="Arial" w:cs="Arial"/>
+          <w:b/>
+          <w:bCs/>
+          <w:sz w:val="24"/>
+          <w:szCs w:val="24"/>
+          <w:lang w:val="es-MX"/>
+        </w:rPr>
+        <w:t>01</w:t>
+      </w:r>
+      <w:r>
+        <w:rPr>
+          <w:rFonts w:ascii="Arial" w:hAnsi="Arial" w:cs="Arial"/>
+          <w:b/>
+          <w:bCs/>
+          <w:sz w:val="24"/>
+          <w:szCs w:val="24"/>
+          <w:lang w:val="es-MX"/>
+        </w:rPr>
+        <w:t>/0</w:t>
+      </w:r>
+      <w:r>
+        <w:rPr>
+          <w:rFonts w:ascii="Arial" w:hAnsi="Arial" w:cs="Arial"/>
+          <w:b/>
+          <w:bCs/>
+          <w:sz w:val="24"/>
+          <w:szCs w:val="24"/>
+          <w:lang w:val="es-MX"/>
+        </w:rPr>
+        <w:t>3</w:t>
+      </w:r>
+      <w:r>
+        <w:rPr>
+          <w:rFonts w:ascii="Arial" w:hAnsi="Arial" w:cs="Arial"/>
+          <w:b/>
+          <w:bCs/>
+          <w:sz w:val="24"/>
+          <w:szCs w:val="24"/>
+          <w:lang w:val="es-MX"/>
+        </w:rPr>
+        <w:t>/2023</w:t>
+      </w:r>
+    </w:p>
+    <w:p>
+      <w:pPr>
+        <w:jc w:val="both"/>
+        <w:rPr>
+          <w:rFonts w:ascii="Arial" w:hAnsi="Arial" w:cs="Arial"/>
+          <w:sz w:val="24"/>
+          <w:szCs w:val="24"/>
+          <w:lang w:val="es-MX"/>
+        </w:rPr>
+      </w:pPr>
+      <w:r>
+        <w:rPr>
+          <w:rFonts w:ascii="Arial" w:hAnsi="Arial" w:cs="Arial"/>
+          <w:sz w:val="24"/>
+          <w:szCs w:val="24"/>
+          <w:lang w:val="es-MX"/>
+        </w:rPr>
+        <w:t xml:space="preserve">El miércoles todo se desarrolló de forma normal hasta finalizar mi horario académico , una vez </w:t>
+      </w:r>
+      <w:r>
+        <w:rPr>
+          <w:rFonts w:ascii="Arial" w:hAnsi="Arial" w:cs="Arial"/>
+          <w:sz w:val="24"/>
+          <w:szCs w:val="24"/>
+          <w:lang w:val="es-MX"/>
+        </w:rPr>
+        <w:t>terminado me dirigí a la biblioteca para poder estudiar con unos compañeros la materia de física mecánica de la cual se aproximaba un parcial el día vierne</w:t>
+      </w:r>
+      <w:r>
+        <w:rPr>
+          <w:rFonts w:ascii="Arial" w:hAnsi="Arial" w:cs="Arial"/>
+          <w:sz w:val="24"/>
+          <w:szCs w:val="24"/>
+          <w:lang w:val="es-MX"/>
+        </w:rPr>
+        <w:t>s y una vez terminé de estudiar me dirigí a mi casa y así finalice mi día.</w:t>
+      </w:r>
+    </w:p>
+    <w:p>
+      <w:pPr>
+        <w:jc w:val="both"/>
+        <w:rPr>
+          <w:rFonts w:ascii="Arial" w:hAnsi="Arial" w:cs="Arial"/>
+          <w:sz w:val="24"/>
+          <w:szCs w:val="24"/>
+          <w:lang w:val="es-MX"/>
+        </w:rPr>
+      </w:pPr>
     </w:p>
     <w:p>
       <w:pPr>
@@ -1306,7 +1610,6 @@
           <w:szCs w:val="36"/>
           <w:lang w:val="es-MX"/>
         </w:rPr>
-        <w:lastRenderedPageBreak/>
         <w:t>Actualizaciones</w:t>
       </w:r>
       <w:r>
@@ -1547,6 +1850,179 @@
         <w:jc w:val="both"/>
         <w:rPr>
           <w:rFonts w:ascii="Arial" w:hAnsi="Arial" w:cs="Arial"/>
+          <w:b/>
+          <w:bCs/>
+          <w:sz w:val="24"/>
+          <w:szCs w:val="24"/>
+          <w:lang w:val="es-MX"/>
+        </w:rPr>
+      </w:pPr>
+      <w:r>
+        <w:rPr>
+          <w:rFonts w:ascii="Arial" w:hAnsi="Arial" w:cs="Arial"/>
+          <w:b/>
+          <w:bCs/>
+          <w:sz w:val="24"/>
+          <w:szCs w:val="24"/>
+          <w:lang w:val="es-MX"/>
+        </w:rPr>
+        <w:t xml:space="preserve">Jueves </w:t>
+      </w:r>
+      <w:r>
+        <w:rPr>
+          <w:rFonts w:ascii="Arial" w:hAnsi="Arial" w:cs="Arial"/>
+          <w:b/>
+          <w:bCs/>
+          <w:sz w:val="24"/>
+          <w:szCs w:val="24"/>
+          <w:lang w:val="es-MX"/>
+        </w:rPr>
+        <w:t>02</w:t>
+      </w:r>
+      <w:r>
+        <w:rPr>
+          <w:rFonts w:ascii="Arial" w:hAnsi="Arial" w:cs="Arial"/>
+          <w:b/>
+          <w:bCs/>
+          <w:sz w:val="24"/>
+          <w:szCs w:val="24"/>
+          <w:lang w:val="es-MX"/>
+        </w:rPr>
+        <w:t>/0</w:t>
+      </w:r>
+      <w:r>
+        <w:rPr>
+          <w:rFonts w:ascii="Arial" w:hAnsi="Arial" w:cs="Arial"/>
+          <w:b/>
+          <w:bCs/>
+          <w:sz w:val="24"/>
+          <w:szCs w:val="24"/>
+          <w:lang w:val="es-MX"/>
+        </w:rPr>
+        <w:t>3/</w:t>
+      </w:r>
+      <w:r>
+        <w:rPr>
+          <w:rFonts w:ascii="Arial" w:hAnsi="Arial" w:cs="Arial"/>
+          <w:b/>
+          <w:bCs/>
+          <w:sz w:val="24"/>
+          <w:szCs w:val="24"/>
+          <w:lang w:val="es-MX"/>
+        </w:rPr>
+        <w:t>2</w:t>
+      </w:r>
+      <w:r>
+        <w:rPr>
+          <w:rFonts w:ascii="Arial" w:hAnsi="Arial" w:cs="Arial"/>
+          <w:b/>
+          <w:bCs/>
+          <w:sz w:val="24"/>
+          <w:szCs w:val="24"/>
+          <w:lang w:val="es-MX"/>
+        </w:rPr>
+        <w:t>023</w:t>
+      </w:r>
+    </w:p>
+    <w:p>
+      <w:pPr>
+        <w:jc w:val="both"/>
+        <w:rPr>
+          <w:rFonts w:ascii="Arial" w:hAnsi="Arial" w:cs="Arial"/>
+          <w:sz w:val="24"/>
+          <w:szCs w:val="24"/>
+          <w:lang w:val="es-MX"/>
+        </w:rPr>
+      </w:pPr>
+      <w:r>
+        <w:rPr>
+          <w:rFonts w:ascii="Arial" w:hAnsi="Arial" w:cs="Arial"/>
+          <w:sz w:val="24"/>
+          <w:szCs w:val="24"/>
+          <w:lang w:val="es-MX"/>
+        </w:rPr>
+        <w:lastRenderedPageBreak/>
+        <w:t xml:space="preserve">El jueves </w:t>
+      </w:r>
+      <w:r>
+        <w:rPr>
+          <w:rFonts w:ascii="Arial" w:hAnsi="Arial" w:cs="Arial"/>
+          <w:sz w:val="24"/>
+          <w:szCs w:val="24"/>
+          <w:lang w:val="es-MX"/>
+        </w:rPr>
+        <w:t>me levanté a las 7:50 para poder ver mi clase de informática 2 de forma virtual</w:t>
+      </w:r>
+      <w:r>
+        <w:rPr>
+          <w:rFonts w:ascii="Arial" w:hAnsi="Arial" w:cs="Arial"/>
+          <w:sz w:val="24"/>
+          <w:szCs w:val="24"/>
+          <w:lang w:val="es-MX"/>
+        </w:rPr>
+        <w:t xml:space="preserve"> pero lamentablemente la clase fue cancelada por lo cual convoqué unos amigos para estudiar para el parcial de física mecánica que sería al día </w:t>
+      </w:r>
+      <w:r>
+        <w:rPr>
+          <w:rFonts w:ascii="Arial" w:hAnsi="Arial" w:cs="Arial"/>
+          <w:sz w:val="24"/>
+          <w:szCs w:val="24"/>
+          <w:lang w:val="es-MX"/>
+        </w:rPr>
+        <w:t>siguiente,</w:t>
+      </w:r>
+      <w:r>
+        <w:rPr>
+          <w:rFonts w:ascii="Arial" w:hAnsi="Arial" w:cs="Arial"/>
+          <w:sz w:val="24"/>
+          <w:szCs w:val="24"/>
+          <w:lang w:val="es-MX"/>
+        </w:rPr>
+        <w:t xml:space="preserve"> me fui a las 10 para la universidad y llegué a mi casa a las 4pm y continue estudiando todo el día hasta las 12 y así finalicé mi día.</w:t>
+      </w:r>
+    </w:p>
+    <w:p>
+      <w:pPr>
+        <w:jc w:val="both"/>
+        <w:rPr>
+          <w:rFonts w:ascii="Arial" w:hAnsi="Arial" w:cs="Arial"/>
+          <w:sz w:val="24"/>
+          <w:szCs w:val="24"/>
+          <w:lang w:val="es-MX"/>
+        </w:rPr>
+      </w:pPr>
+    </w:p>
+    <w:p>
+      <w:pPr>
+        <w:jc w:val="both"/>
+        <w:rPr>
+          <w:rFonts w:ascii="Arial" w:hAnsi="Arial" w:cs="Arial"/>
+          <w:b/>
+          <w:bCs/>
+          <w:sz w:val="24"/>
+          <w:szCs w:val="24"/>
+          <w:lang w:val="es-MX"/>
+        </w:rPr>
+      </w:pPr>
+    </w:p>
+    <w:p>
+      <w:pPr>
+        <w:jc w:val="both"/>
+        <w:rPr>
+          <w:rFonts w:ascii="Arial" w:hAnsi="Arial" w:cs="Arial"/>
+          <w:b/>
+          <w:bCs/>
+          <w:sz w:val="24"/>
+          <w:szCs w:val="24"/>
+          <w:lang w:val="es-MX"/>
+        </w:rPr>
+      </w:pPr>
+    </w:p>
+    <w:p>
+      <w:pPr>
+        <w:jc w:val="both"/>
+        <w:rPr>
+          <w:rFonts w:ascii="Arial" w:hAnsi="Arial" w:cs="Arial"/>
           <w:sz w:val="24"/>
           <w:szCs w:val="24"/>
           <w:lang w:val="es-MX"/>
@@ -1859,28 +2335,222 @@
           <w:szCs w:val="24"/>
           <w:lang w:val="es-MX"/>
         </w:rPr>
+        <w:t>Viernes 17/02/2023</w:t>
+      </w:r>
+    </w:p>
+    <w:p>
+      <w:pPr>
+        <w:jc w:val="both"/>
+        <w:rPr>
+          <w:rFonts w:ascii="Arial" w:hAnsi="Arial" w:cs="Arial"/>
+          <w:sz w:val="24"/>
+          <w:szCs w:val="24"/>
+          <w:lang w:val="es-MX"/>
+        </w:rPr>
+      </w:pPr>
+      <w:r>
+        <w:rPr>
+          <w:rFonts w:ascii="Arial" w:hAnsi="Arial" w:cs="Arial"/>
+          <w:sz w:val="24"/>
+          <w:szCs w:val="24"/>
+          <w:lang w:val="es-MX"/>
+        </w:rPr>
+        <w:t xml:space="preserve">El viernes el día se desarrolló de forma normal ya que me levanté a las 8am y me arreglé para estar en la universidad a las 10 am ya que tenía laboratorio de informática 2 de 10am a 1pm,a partir de la 1pm fui a la cafetería a almorzar y esperar hasta las 2 que empezara la clase de integral y de la cual solo vimos una hora ya que el profesor </w:t>
+      </w:r>
+      <w:r>
+        <w:rPr>
+          <w:rFonts w:ascii="Arial" w:hAnsi="Arial" w:cs="Arial"/>
+          <w:sz w:val="24"/>
+          <w:szCs w:val="24"/>
+          <w:lang w:val="es-MX"/>
+        </w:rPr>
+        <w:t>tenía</w:t>
+      </w:r>
+      <w:r>
+        <w:rPr>
+          <w:rFonts w:ascii="Arial" w:hAnsi="Arial" w:cs="Arial"/>
+          <w:sz w:val="24"/>
+          <w:szCs w:val="24"/>
+          <w:lang w:val="es-MX"/>
+        </w:rPr>
+        <w:t xml:space="preserve"> una clase muy </w:t>
+      </w:r>
+      <w:r>
+        <w:rPr>
+          <w:rFonts w:ascii="Arial" w:hAnsi="Arial" w:cs="Arial"/>
+          <w:sz w:val="24"/>
+          <w:szCs w:val="24"/>
+          <w:lang w:val="es-MX"/>
+        </w:rPr>
+        <w:t>importante, terminada</w:t>
+      </w:r>
+      <w:r>
+        <w:rPr>
+          <w:rFonts w:ascii="Arial" w:hAnsi="Arial" w:cs="Arial"/>
+          <w:sz w:val="24"/>
+          <w:szCs w:val="24"/>
+          <w:lang w:val="es-MX"/>
+        </w:rPr>
+        <w:t xml:space="preserve"> la clase y con tiempo extra me puse a estudiar un rato para entrar a la clase de física mecánica la cual terminaba a las 6pm </w:t>
+      </w:r>
+      <w:r>
+        <w:rPr>
+          <w:rFonts w:ascii="Arial" w:hAnsi="Arial" w:cs="Arial"/>
+          <w:sz w:val="24"/>
+          <w:szCs w:val="24"/>
+          <w:lang w:val="es-MX"/>
+        </w:rPr>
+        <w:t xml:space="preserve">e inmediatamente seguía mi clase de ingles  a la cual me tocó dirigirme y en la cual desarrollamos varios trabajos en clase y quedó uno pendiente </w:t>
+      </w:r>
+      <w:r>
+        <w:rPr>
+          <w:rFonts w:ascii="Arial" w:hAnsi="Arial" w:cs="Arial"/>
+          <w:sz w:val="24"/>
+          <w:szCs w:val="24"/>
+          <w:lang w:val="es-MX"/>
+        </w:rPr>
         <w:lastRenderedPageBreak/>
-        <w:t>Viernes 17/02/2023</w:t>
-      </w:r>
-    </w:p>
-    <w:p>
-      <w:pPr>
-        <w:jc w:val="both"/>
-        <w:rPr>
-          <w:rFonts w:ascii="Arial" w:hAnsi="Arial" w:cs="Arial"/>
-          <w:sz w:val="24"/>
-          <w:szCs w:val="24"/>
-          <w:lang w:val="es-MX"/>
-        </w:rPr>
-      </w:pPr>
-      <w:r>
-        <w:rPr>
-          <w:rFonts w:ascii="Arial" w:hAnsi="Arial" w:cs="Arial"/>
-          <w:sz w:val="24"/>
-          <w:szCs w:val="24"/>
-          <w:lang w:val="es-MX"/>
-        </w:rPr>
-        <w:t xml:space="preserve">El viernes el día se desarrolló de forma normal ya que me levanté a las 8am y me arreglé para estar en la universidad a las 10 am ya que tenía laboratorio de informática 2 de 10am a 1pm,a partir de la 1pm fui a la cafetería a almorzar y esperar hasta las 2 que empezara la clase de integral y de la cual solo vimos una hora ya que el profesor </w:t>
+        <w:t>para entregar a las 11:30 pm y el cual termine apenas llegué a mi casa que fue alrededor de las 8:30pm  y una vez entregué el trabajo terminó mi día académico y procedí a descansar ya que fue un día muy pesado.</w:t>
+      </w:r>
+    </w:p>
+    <w:p>
+      <w:pPr>
+        <w:jc w:val="both"/>
+        <w:rPr>
+          <w:rFonts w:ascii="Arial" w:hAnsi="Arial" w:cs="Arial"/>
+          <w:sz w:val="24"/>
+          <w:szCs w:val="24"/>
+          <w:lang w:val="es-MX"/>
+        </w:rPr>
+      </w:pPr>
+    </w:p>
+    <w:p>
+      <w:pPr>
+        <w:jc w:val="both"/>
+        <w:rPr>
+          <w:rFonts w:ascii="Arial" w:hAnsi="Arial" w:cs="Arial"/>
+          <w:b/>
+          <w:bCs/>
+          <w:sz w:val="24"/>
+          <w:szCs w:val="24"/>
+          <w:lang w:val="es-MX"/>
+        </w:rPr>
+      </w:pPr>
+      <w:r>
+        <w:rPr>
+          <w:rFonts w:ascii="Arial" w:hAnsi="Arial" w:cs="Arial"/>
+          <w:b/>
+          <w:bCs/>
+          <w:sz w:val="24"/>
+          <w:szCs w:val="24"/>
+          <w:lang w:val="es-MX"/>
+        </w:rPr>
+        <w:t xml:space="preserve">Viernes </w:t>
+      </w:r>
+      <w:r>
+        <w:rPr>
+          <w:rFonts w:ascii="Arial" w:hAnsi="Arial" w:cs="Arial"/>
+          <w:b/>
+          <w:bCs/>
+          <w:sz w:val="24"/>
+          <w:szCs w:val="24"/>
+          <w:lang w:val="es-MX"/>
+        </w:rPr>
+        <w:t>24</w:t>
+      </w:r>
+      <w:r>
+        <w:rPr>
+          <w:rFonts w:ascii="Arial" w:hAnsi="Arial" w:cs="Arial"/>
+          <w:b/>
+          <w:bCs/>
+          <w:sz w:val="24"/>
+          <w:szCs w:val="24"/>
+          <w:lang w:val="es-MX"/>
+        </w:rPr>
+        <w:t>/02/2023</w:t>
+      </w:r>
+    </w:p>
+    <w:p>
+      <w:pPr>
+        <w:jc w:val="both"/>
+        <w:rPr>
+          <w:rFonts w:ascii="Arial" w:hAnsi="Arial" w:cs="Arial"/>
+          <w:sz w:val="24"/>
+          <w:szCs w:val="24"/>
+          <w:lang w:val="es-MX"/>
+        </w:rPr>
+      </w:pPr>
+      <w:r>
+        <w:rPr>
+          <w:rFonts w:ascii="Arial" w:hAnsi="Arial" w:cs="Arial"/>
+          <w:sz w:val="24"/>
+          <w:szCs w:val="24"/>
+          <w:lang w:val="es-MX"/>
+        </w:rPr>
+        <w:t>El viernes el día se desarrolló de forma normal ya que me levanté a las 8am y me arreglé para estar en la universidad a las 10 am ya que tenía laboratorio de informática 2 de 10am a 1pm</w:t>
+      </w:r>
+      <w:r>
+        <w:rPr>
+          <w:rFonts w:ascii="Arial" w:hAnsi="Arial" w:cs="Arial"/>
+          <w:sz w:val="24"/>
+          <w:szCs w:val="24"/>
+          <w:lang w:val="es-MX"/>
+        </w:rPr>
+        <w:t xml:space="preserve"> y en cual me tocó sustentar la primer práctica </w:t>
+      </w:r>
+      <w:r>
+        <w:rPr>
+          <w:rFonts w:ascii="Arial" w:hAnsi="Arial" w:cs="Arial"/>
+          <w:sz w:val="24"/>
+          <w:szCs w:val="24"/>
+          <w:lang w:val="es-MX"/>
+        </w:rPr>
+        <w:t xml:space="preserve">,a partir de la 1pm fui a la cafetería a almorzar y esperar hasta las 2 que empezara la clase de integral </w:t>
+      </w:r>
+      <w:r>
+        <w:rPr>
+          <w:rFonts w:ascii="Arial" w:hAnsi="Arial" w:cs="Arial"/>
+          <w:sz w:val="24"/>
+          <w:szCs w:val="24"/>
+          <w:lang w:val="es-MX"/>
+        </w:rPr>
+        <w:t xml:space="preserve">la cual se </w:t>
+      </w:r>
+      <w:r>
+        <w:rPr>
+          <w:rFonts w:ascii="Arial" w:hAnsi="Arial" w:cs="Arial"/>
+          <w:sz w:val="24"/>
+          <w:szCs w:val="24"/>
+          <w:lang w:val="es-MX"/>
+        </w:rPr>
+        <w:t>desarrolló</w:t>
+      </w:r>
+      <w:r>
+        <w:rPr>
+          <w:rFonts w:ascii="Arial" w:hAnsi="Arial" w:cs="Arial"/>
+          <w:sz w:val="24"/>
+          <w:szCs w:val="24"/>
+          <w:lang w:val="es-MX"/>
+        </w:rPr>
+        <w:t xml:space="preserve"> de manera normal y en esta ocasión el profesor decidió premiarnos con puntos para el parcial debido a la asistencia que presentamos ,</w:t>
+      </w:r>
+      <w:r>
+        <w:rPr>
+          <w:rFonts w:ascii="Arial" w:hAnsi="Arial" w:cs="Arial"/>
+          <w:sz w:val="24"/>
+          <w:szCs w:val="24"/>
+          <w:lang w:val="es-MX"/>
+        </w:rPr>
+        <w:t xml:space="preserve">terminada la clase y con tiempo extra me puse a estudiar un rato para entrar a la clase de física mecánica </w:t>
+      </w:r>
+      <w:r>
+        <w:rPr>
+          <w:rFonts w:ascii="Arial" w:hAnsi="Arial" w:cs="Arial"/>
+          <w:sz w:val="24"/>
+          <w:szCs w:val="24"/>
+          <w:lang w:val="es-MX"/>
+        </w:rPr>
+        <w:t xml:space="preserve">de la cual </w:t>
       </w:r>
       <w:r>
         <w:rPr>
@@ -1898,46 +2568,80 @@
           <w:szCs w:val="24"/>
           <w:lang w:val="es-MX"/>
         </w:rPr>
-        <w:t xml:space="preserve"> una clase muy </w:t>
-      </w:r>
-      <w:r>
-        <w:rPr>
-          <w:rFonts w:ascii="Arial" w:hAnsi="Arial" w:cs="Arial"/>
-          <w:sz w:val="24"/>
-          <w:szCs w:val="24"/>
-          <w:lang w:val="es-MX"/>
-        </w:rPr>
-        <w:t>importante, terminada</w:t>
-      </w:r>
-      <w:r>
-        <w:rPr>
-          <w:rFonts w:ascii="Arial" w:hAnsi="Arial" w:cs="Arial"/>
-          <w:sz w:val="24"/>
-          <w:szCs w:val="24"/>
-          <w:lang w:val="es-MX"/>
-        </w:rPr>
-        <w:t xml:space="preserve"> la clase y con tiempo extra me puse a estudiar un rato para entrar a la clase de física mecánica la cual terminaba a las 6pm </w:t>
-      </w:r>
-      <w:r>
-        <w:rPr>
-          <w:rFonts w:ascii="Arial" w:hAnsi="Arial" w:cs="Arial"/>
-          <w:sz w:val="24"/>
-          <w:szCs w:val="24"/>
-          <w:lang w:val="es-MX"/>
-        </w:rPr>
-        <w:t>e inmediatamente seguía mi clase de ingles  a la cual me tocó dirigirme y en la cual desarrollamos varios trabajos en clase y quedó uno pendiente para entregar a las 11:30 pm y el cual termine apenas llegué a mi casa que fue alrededor de las 8:30pm  y una vez entregué el trabajo terminó mi día académico y procedí a descansar ya que fue un día muy pesado.</w:t>
-      </w:r>
-    </w:p>
-    <w:p>
-      <w:pPr>
-        <w:jc w:val="both"/>
-        <w:rPr>
-          <w:rFonts w:ascii="Arial" w:hAnsi="Arial" w:cs="Arial"/>
-          <w:sz w:val="24"/>
-          <w:szCs w:val="24"/>
-          <w:lang w:val="es-MX"/>
-        </w:rPr>
-      </w:pPr>
+        <w:t xml:space="preserve"> que realizar el quiz y del cual creo que me fue muy bien </w:t>
+      </w:r>
+      <w:r>
+        <w:rPr>
+          <w:rFonts w:ascii="Arial" w:hAnsi="Arial" w:cs="Arial"/>
+          <w:sz w:val="24"/>
+          <w:szCs w:val="24"/>
+          <w:lang w:val="es-MX"/>
+        </w:rPr>
+        <w:t>,la clase</w:t>
+      </w:r>
+      <w:r>
+        <w:rPr>
+          <w:rFonts w:ascii="Arial" w:hAnsi="Arial" w:cs="Arial"/>
+          <w:sz w:val="24"/>
+          <w:szCs w:val="24"/>
+          <w:lang w:val="es-MX"/>
+        </w:rPr>
+        <w:t xml:space="preserve"> terminaba a las 6pm e inmediatamente seguía mi clase de ingles  a la cual me tocó dirigirme y en la cual desarrollamos varios trabajos en clase y quedó uno pendiente para entregar a las 1</w:t>
+      </w:r>
+      <w:r>
+        <w:rPr>
+          <w:rFonts w:ascii="Arial" w:hAnsi="Arial" w:cs="Arial"/>
+          <w:sz w:val="24"/>
+          <w:szCs w:val="24"/>
+          <w:lang w:val="es-MX"/>
+        </w:rPr>
+        <w:t>2</w:t>
+      </w:r>
+      <w:r>
+        <w:rPr>
+          <w:rFonts w:ascii="Arial" w:hAnsi="Arial" w:cs="Arial"/>
+          <w:sz w:val="24"/>
+          <w:szCs w:val="24"/>
+          <w:lang w:val="es-MX"/>
+        </w:rPr>
+        <w:t>:</w:t>
+      </w:r>
+      <w:r>
+        <w:rPr>
+          <w:rFonts w:ascii="Arial" w:hAnsi="Arial" w:cs="Arial"/>
+          <w:sz w:val="24"/>
+          <w:szCs w:val="24"/>
+          <w:lang w:val="es-MX"/>
+        </w:rPr>
+        <w:t>00</w:t>
+      </w:r>
+      <w:r>
+        <w:rPr>
+          <w:rFonts w:ascii="Arial" w:hAnsi="Arial" w:cs="Arial"/>
+          <w:sz w:val="24"/>
+          <w:szCs w:val="24"/>
+          <w:lang w:val="es-MX"/>
+        </w:rPr>
+        <w:t xml:space="preserve"> pm </w:t>
+      </w:r>
+      <w:r>
+        <w:rPr>
+          <w:rFonts w:ascii="Arial" w:hAnsi="Arial" w:cs="Arial"/>
+          <w:sz w:val="24"/>
+          <w:szCs w:val="24"/>
+          <w:lang w:val="es-MX"/>
+        </w:rPr>
+        <w:t>del día sábado por lo cual me relajé un poco y terminé mi día un poco antes ya que fue un día muy pesado</w:t>
+      </w:r>
+      <w:r>
+        <w:rPr>
+          <w:rFonts w:ascii="Arial" w:hAnsi="Arial" w:cs="Arial"/>
+          <w:sz w:val="24"/>
+          <w:szCs w:val="24"/>
+          <w:lang w:val="es-MX"/>
+        </w:rPr>
+        <w:t>.</w:t>
+      </w:r>
     </w:p>
     <w:p>
       <w:pPr>
@@ -1971,182 +2675,69 @@
           <w:szCs w:val="24"/>
           <w:lang w:val="es-MX"/>
         </w:rPr>
-        <w:t>24</w:t>
-      </w:r>
-      <w:r>
-        <w:rPr>
-          <w:rFonts w:ascii="Arial" w:hAnsi="Arial" w:cs="Arial"/>
-          <w:b/>
-          <w:bCs/>
-          <w:sz w:val="24"/>
-          <w:szCs w:val="24"/>
-          <w:lang w:val="es-MX"/>
-        </w:rPr>
-        <w:t>/02/2023</w:t>
-      </w:r>
-    </w:p>
-    <w:p>
-      <w:pPr>
-        <w:jc w:val="both"/>
-        <w:rPr>
-          <w:rFonts w:ascii="Arial" w:hAnsi="Arial" w:cs="Arial"/>
-          <w:sz w:val="24"/>
-          <w:szCs w:val="24"/>
-          <w:lang w:val="es-MX"/>
-        </w:rPr>
-      </w:pPr>
-      <w:r>
-        <w:rPr>
-          <w:rFonts w:ascii="Arial" w:hAnsi="Arial" w:cs="Arial"/>
-          <w:sz w:val="24"/>
-          <w:szCs w:val="24"/>
-          <w:lang w:val="es-MX"/>
-        </w:rPr>
-        <w:t>El viernes el día se desarrolló de forma normal ya que me levanté a las 8am y me arreglé para estar en la universidad a las 10 am ya que tenía laboratorio de informática 2 de 10am a 1pm</w:t>
-      </w:r>
-      <w:r>
-        <w:rPr>
-          <w:rFonts w:ascii="Arial" w:hAnsi="Arial" w:cs="Arial"/>
-          <w:sz w:val="24"/>
-          <w:szCs w:val="24"/>
-          <w:lang w:val="es-MX"/>
-        </w:rPr>
-        <w:t xml:space="preserve"> y en cual me tocó sustentar la primer práctica </w:t>
-      </w:r>
-      <w:r>
-        <w:rPr>
-          <w:rFonts w:ascii="Arial" w:hAnsi="Arial" w:cs="Arial"/>
-          <w:sz w:val="24"/>
-          <w:szCs w:val="24"/>
-          <w:lang w:val="es-MX"/>
-        </w:rPr>
-        <w:t xml:space="preserve">,a partir de la 1pm fui a la cafetería a almorzar y esperar hasta las 2 que empezara la clase de integral </w:t>
-      </w:r>
-      <w:r>
-        <w:rPr>
-          <w:rFonts w:ascii="Arial" w:hAnsi="Arial" w:cs="Arial"/>
-          <w:sz w:val="24"/>
-          <w:szCs w:val="24"/>
-          <w:lang w:val="es-MX"/>
-        </w:rPr>
-        <w:t xml:space="preserve">la cual se </w:t>
-      </w:r>
-      <w:r>
-        <w:rPr>
-          <w:rFonts w:ascii="Arial" w:hAnsi="Arial" w:cs="Arial"/>
-          <w:sz w:val="24"/>
-          <w:szCs w:val="24"/>
-          <w:lang w:val="es-MX"/>
-        </w:rPr>
-        <w:t>desarrolló</w:t>
-      </w:r>
-      <w:r>
-        <w:rPr>
-          <w:rFonts w:ascii="Arial" w:hAnsi="Arial" w:cs="Arial"/>
-          <w:sz w:val="24"/>
-          <w:szCs w:val="24"/>
-          <w:lang w:val="es-MX"/>
-        </w:rPr>
-        <w:t xml:space="preserve"> de manera normal y en esta ocasión el profesor decidió premiarnos con puntos para el parcial debido a la asistencia que presentamos ,</w:t>
-      </w:r>
-      <w:r>
-        <w:rPr>
-          <w:rFonts w:ascii="Arial" w:hAnsi="Arial" w:cs="Arial"/>
-          <w:sz w:val="24"/>
-          <w:szCs w:val="24"/>
-          <w:lang w:val="es-MX"/>
-        </w:rPr>
-        <w:t xml:space="preserve">terminada la clase y con tiempo extra me puse a estudiar un rato para entrar a la clase de física mecánica </w:t>
-      </w:r>
-      <w:r>
-        <w:rPr>
-          <w:rFonts w:ascii="Arial" w:hAnsi="Arial" w:cs="Arial"/>
-          <w:sz w:val="24"/>
-          <w:szCs w:val="24"/>
-          <w:lang w:val="es-MX"/>
-        </w:rPr>
-        <w:t xml:space="preserve">de la cual </w:t>
-      </w:r>
-      <w:r>
-        <w:rPr>
-          <w:rFonts w:ascii="Arial" w:hAnsi="Arial" w:cs="Arial"/>
-          <w:sz w:val="24"/>
-          <w:szCs w:val="24"/>
-          <w:lang w:val="es-MX"/>
-        </w:rPr>
-        <w:t>tenía</w:t>
-      </w:r>
-      <w:r>
-        <w:rPr>
-          <w:rFonts w:ascii="Arial" w:hAnsi="Arial" w:cs="Arial"/>
-          <w:sz w:val="24"/>
-          <w:szCs w:val="24"/>
-          <w:lang w:val="es-MX"/>
-        </w:rPr>
-        <w:t xml:space="preserve"> que realizar el quiz y del cual creo que me fue muy bien </w:t>
-      </w:r>
-      <w:r>
-        <w:rPr>
-          <w:rFonts w:ascii="Arial" w:hAnsi="Arial" w:cs="Arial"/>
-          <w:sz w:val="24"/>
-          <w:szCs w:val="24"/>
-          <w:lang w:val="es-MX"/>
-        </w:rPr>
-        <w:t>,la clase</w:t>
-      </w:r>
-      <w:r>
-        <w:rPr>
-          <w:rFonts w:ascii="Arial" w:hAnsi="Arial" w:cs="Arial"/>
-          <w:sz w:val="24"/>
-          <w:szCs w:val="24"/>
-          <w:lang w:val="es-MX"/>
-        </w:rPr>
-        <w:t xml:space="preserve"> terminaba a las 6pm e inmediatamente seguía mi clase de ingles  a la cual me tocó dirigirme y en la cual desarrollamos varios trabajos en clase y quedó uno pendiente para entregar a las 1</w:t>
-      </w:r>
-      <w:r>
-        <w:rPr>
-          <w:rFonts w:ascii="Arial" w:hAnsi="Arial" w:cs="Arial"/>
-          <w:sz w:val="24"/>
-          <w:szCs w:val="24"/>
-          <w:lang w:val="es-MX"/>
-        </w:rPr>
-        <w:t>2</w:t>
-      </w:r>
-      <w:r>
-        <w:rPr>
-          <w:rFonts w:ascii="Arial" w:hAnsi="Arial" w:cs="Arial"/>
-          <w:sz w:val="24"/>
-          <w:szCs w:val="24"/>
-          <w:lang w:val="es-MX"/>
-        </w:rPr>
-        <w:t>:</w:t>
-      </w:r>
-      <w:r>
-        <w:rPr>
-          <w:rFonts w:ascii="Arial" w:hAnsi="Arial" w:cs="Arial"/>
-          <w:sz w:val="24"/>
-          <w:szCs w:val="24"/>
-          <w:lang w:val="es-MX"/>
-        </w:rPr>
-        <w:t>00</w:t>
-      </w:r>
-      <w:r>
-        <w:rPr>
-          <w:rFonts w:ascii="Arial" w:hAnsi="Arial" w:cs="Arial"/>
-          <w:sz w:val="24"/>
-          <w:szCs w:val="24"/>
-          <w:lang w:val="es-MX"/>
-        </w:rPr>
-        <w:t xml:space="preserve"> pm </w:t>
-      </w:r>
-      <w:r>
-        <w:rPr>
-          <w:rFonts w:ascii="Arial" w:hAnsi="Arial" w:cs="Arial"/>
-          <w:sz w:val="24"/>
-          <w:szCs w:val="24"/>
-          <w:lang w:val="es-MX"/>
-        </w:rPr>
-        <w:t>del día sábado por lo cual me relajé un poco y terminé mi día un poco antes ya que fue un día muy pesado</w:t>
+        <w:t>03</w:t>
+      </w:r>
+      <w:r>
+        <w:rPr>
+          <w:rFonts w:ascii="Arial" w:hAnsi="Arial" w:cs="Arial"/>
+          <w:b/>
+          <w:bCs/>
+          <w:sz w:val="24"/>
+          <w:szCs w:val="24"/>
+          <w:lang w:val="es-MX"/>
+        </w:rPr>
+        <w:t>/0</w:t>
+      </w:r>
+      <w:r>
+        <w:rPr>
+          <w:rFonts w:ascii="Arial" w:hAnsi="Arial" w:cs="Arial"/>
+          <w:b/>
+          <w:bCs/>
+          <w:sz w:val="24"/>
+          <w:szCs w:val="24"/>
+          <w:lang w:val="es-MX"/>
+        </w:rPr>
+        <w:t>3</w:t>
+      </w:r>
+      <w:r>
+        <w:rPr>
+          <w:rFonts w:ascii="Arial" w:hAnsi="Arial" w:cs="Arial"/>
+          <w:b/>
+          <w:bCs/>
+          <w:sz w:val="24"/>
+          <w:szCs w:val="24"/>
+          <w:lang w:val="es-MX"/>
+        </w:rPr>
+        <w:t>/2023</w:t>
+      </w:r>
+    </w:p>
+    <w:p>
+      <w:pPr>
+        <w:jc w:val="both"/>
+        <w:rPr>
+          <w:rFonts w:ascii="Arial" w:hAnsi="Arial" w:cs="Arial"/>
+          <w:sz w:val="24"/>
+          <w:szCs w:val="24"/>
+          <w:lang w:val="es-MX"/>
+        </w:rPr>
+      </w:pPr>
+      <w:r>
+        <w:rPr>
+          <w:rFonts w:ascii="Arial" w:hAnsi="Arial" w:cs="Arial"/>
+          <w:sz w:val="24"/>
+          <w:szCs w:val="24"/>
+          <w:lang w:val="es-MX"/>
+        </w:rPr>
+        <w:t xml:space="preserve">El viernes me levanté a las 8am para seguir estudiando para los parciales que iba a presentar por lo cual decidí no ir a mi clase de laboratorio de informática 2 </w:t>
+      </w:r>
+      <w:r>
+        <w:rPr>
+          <w:rFonts w:ascii="Arial" w:hAnsi="Arial" w:cs="Arial"/>
+          <w:sz w:val="24"/>
+          <w:szCs w:val="24"/>
+          <w:lang w:val="es-MX"/>
+        </w:rPr>
+        <w:t>y dedicar ese tiempo para repasar un poco lo que me faltaba por estudiar ,así lo hice hasta la 1pm porque ya me tocaba ir a la universidad a presentar mi primer parcial de calculo integral de 2 a 4pm e inmediatamente ir al segundo parcial de física mecánica  de 4 a 6 y por ultimo terminar el día con la clase de inglés 3 y así finalice mi día.</w:t>
       </w:r>
     </w:p>
     <w:p>

</xml_diff>